<commit_message>
resume update and chatbot update
</commit_message>
<xml_diff>
--- a/assets/resume.docx
+++ b/assets/resume.docx
@@ -14,11 +14,11 @@
           <w:szCs w:val="40"/>
         </w:rPr>
       </w:pPr>
-      <w:bookmarkStart w:id="0" w:name="_Hlk93426315"/>
-      <w:bookmarkStart w:id="1" w:name="_Hlk93426136"/>
-      <w:bookmarkStart w:id="2" w:name="_Hlk124031674"/>
-      <w:bookmarkStart w:id="3" w:name="_Hlk124009094"/>
-      <w:bookmarkStart w:id="4" w:name="_Hlk124009083"/>
+      <w:bookmarkStart w:id="0" w:name="_Hlk93426136"/>
+      <w:bookmarkStart w:id="1" w:name="_Hlk124031674"/>
+      <w:bookmarkStart w:id="2" w:name="_Hlk124009094"/>
+      <w:bookmarkStart w:id="3" w:name="_Hlk124009083"/>
+      <w:bookmarkStart w:id="4" w:name="_Hlk93426315"/>
       <w:r>
         <w:rPr>
           <w:rFonts w:ascii="Times New Roman" w:hAnsi="Times New Roman" w:cs="Times New Roman"/>
@@ -92,10 +92,29 @@
     <w:p>
       <w:pPr>
         <w:spacing w:after="0" w:line="276" w:lineRule="auto"/>
-        <w:jc w:val="center"/>
-        <w:rPr>
-          <w:rFonts w:cstheme="minorHAnsi"/>
-          <w:color w:val="404040" w:themeColor="text1" w:themeTint="BF"/>
+        <w:jc w:val="both"/>
+        <w:rPr>
+          <w:rFonts w:cstheme="minorHAnsi"/>
+          <w:b/>
+          <w:bCs/>
+          <w:color w:val="404040" w:themeColor="text1" w:themeTint="BF"/>
+          <w:sz w:val="21"/>
+          <w:szCs w:val="21"/>
+          <w14:textOutline w14:w="9525" w14:cap="flat" w14:cmpd="sng" w14:algn="ctr">
+            <w14:noFill/>
+            <w14:prstDash w14:val="solid"/>
+            <w14:round/>
+          </w14:textOutline>
+        </w:rPr>
+      </w:pPr>
+    </w:p>
+    <w:p>
+      <w:pPr>
+        <w:spacing w:after="0" w:line="276" w:lineRule="auto"/>
+        <w:ind w:left="1440" w:firstLine="720"/>
+        <w:rPr>
+          <w:rStyle w:val="Hyperlink"/>
+          <w:rFonts w:cstheme="minorHAnsi"/>
           <w:sz w:val="21"/>
           <w:szCs w:val="21"/>
           <w14:textOutline w14:w="0" w14:cap="flat" w14:cmpd="sng" w14:algn="ctr">
@@ -105,24 +124,6 @@
           </w14:textOutline>
         </w:rPr>
       </w:pPr>
-    </w:p>
-    <w:bookmarkEnd w:id="0"/>
-    <w:p>
-      <w:pPr>
-        <w:spacing w:after="0" w:line="276" w:lineRule="auto"/>
-        <w:jc w:val="center"/>
-        <w:rPr>
-          <w:rFonts w:cstheme="minorHAnsi"/>
-          <w:color w:val="404040" w:themeColor="text1" w:themeTint="BF"/>
-          <w:sz w:val="21"/>
-          <w:szCs w:val="21"/>
-          <w14:textOutline w14:w="0" w14:cap="flat" w14:cmpd="sng" w14:algn="ctr">
-            <w14:noFill/>
-            <w14:prstDash w14:val="solid"/>
-            <w14:round/>
-          </w14:textOutline>
-        </w:rPr>
-      </w:pPr>
       <w:r>
         <w:rPr>
           <w:rFonts w:cstheme="minorHAnsi"/>
@@ -131,134 +132,51 @@
           <w:sz w:val="21"/>
           <w:szCs w:val="21"/>
         </w:rPr>
-        <w:t>(</w:t>
-      </w:r>
-      <w:r>
-        <w:rPr>
-          <w:rFonts w:cstheme="minorHAnsi"/>
-          <w:color w:val="404040" w:themeColor="text1" w:themeTint="BF"/>
-          <w:spacing w:val="6"/>
-          <w:sz w:val="21"/>
-          <w:szCs w:val="21"/>
-        </w:rPr>
-        <w:t>647)</w:t>
-      </w:r>
-      <w:r>
-        <w:rPr>
-          <w:rFonts w:cstheme="minorHAnsi"/>
-          <w:color w:val="404040" w:themeColor="text1" w:themeTint="BF"/>
-          <w:spacing w:val="6"/>
-          <w:sz w:val="21"/>
-          <w:szCs w:val="21"/>
-        </w:rPr>
-        <w:t xml:space="preserve"> </w:t>
-      </w:r>
-      <w:r>
-        <w:rPr>
-          <w:rFonts w:cstheme="minorHAnsi"/>
-          <w:color w:val="404040" w:themeColor="text1" w:themeTint="BF"/>
-          <w:spacing w:val="6"/>
-          <w:sz w:val="21"/>
-          <w:szCs w:val="21"/>
-        </w:rPr>
-        <w:t>233-875</w:t>
-      </w:r>
-      <w:r>
-        <w:rPr>
-          <w:rFonts w:cstheme="minorHAnsi"/>
-          <w:color w:val="404040" w:themeColor="text1" w:themeTint="BF"/>
-          <w:spacing w:val="6"/>
-          <w:sz w:val="21"/>
-          <w:szCs w:val="21"/>
-        </w:rPr>
-        <w:t xml:space="preserve">1   </w:t>
-      </w:r>
-      <w:r>
-        <w:rPr>
-          <w:rFonts w:cstheme="minorHAnsi"/>
-          <w:color w:val="404040" w:themeColor="text1" w:themeTint="BF"/>
-          <w:spacing w:val="6"/>
-          <w:sz w:val="21"/>
-          <w:szCs w:val="21"/>
-        </w:rPr>
-        <w:t>|</w:t>
-      </w:r>
-      <w:r>
-        <w:rPr>
-          <w:rFonts w:cstheme="minorHAnsi"/>
-          <w:color w:val="404040" w:themeColor="text1" w:themeTint="BF"/>
-          <w:spacing w:val="6"/>
-          <w:sz w:val="21"/>
-          <w:szCs w:val="21"/>
-        </w:rPr>
-        <w:t xml:space="preserve">   </w:t>
-      </w:r>
-      <w:r>
-        <w:rPr>
-          <w:rFonts w:cstheme="minorHAnsi"/>
-          <w:color w:val="404040" w:themeColor="text1" w:themeTint="BF"/>
-          <w:spacing w:val="6"/>
-          <w:sz w:val="21"/>
-          <w:szCs w:val="21"/>
-        </w:rPr>
-        <w:t>lingfung1116@gmail.com</w:t>
-      </w:r>
-      <w:r>
-        <w:rPr>
-          <w:rFonts w:cstheme="minorHAnsi"/>
-          <w:color w:val="404040" w:themeColor="text1" w:themeTint="BF"/>
-          <w:spacing w:val="6"/>
-          <w:sz w:val="21"/>
-          <w:szCs w:val="21"/>
-        </w:rPr>
-        <w:t xml:space="preserve"> </w:t>
-      </w:r>
-      <w:r>
-        <w:rPr>
-          <w:rFonts w:cstheme="minorHAnsi"/>
-          <w:color w:val="404040" w:themeColor="text1" w:themeTint="BF"/>
-          <w:spacing w:val="6"/>
-          <w:sz w:val="21"/>
-          <w:szCs w:val="21"/>
-        </w:rPr>
-        <w:t xml:space="preserve">   </w:t>
-      </w:r>
-      <w:r>
-        <w:rPr>
-          <w:rFonts w:cstheme="minorHAnsi"/>
-          <w:color w:val="404040" w:themeColor="text1" w:themeTint="BF"/>
-          <w:spacing w:val="6"/>
-          <w:sz w:val="21"/>
-          <w:szCs w:val="21"/>
-        </w:rPr>
-        <w:t>|</w:t>
-      </w:r>
-      <w:r>
-        <w:rPr>
-          <w:rFonts w:cstheme="minorHAnsi"/>
-          <w:color w:val="404040" w:themeColor="text1" w:themeTint="BF"/>
-          <w:spacing w:val="6"/>
-          <w:sz w:val="21"/>
-          <w:szCs w:val="21"/>
-        </w:rPr>
-        <w:t xml:space="preserve">   </w:t>
+        <w:t xml:space="preserve">(647) 233-8751 | </w:t>
       </w:r>
       <w:hyperlink r:id="rId5" w:history="1">
         <w:r>
           <w:rPr>
             <w:rStyle w:val="Hyperlink"/>
             <w:rFonts w:cstheme="minorHAnsi"/>
+            <w:spacing w:val="6"/>
             <w:sz w:val="21"/>
             <w:szCs w:val="21"/>
-            <w14:textOutline w14:w="0" w14:cap="flat" w14:cmpd="sng" w14:algn="ctr">
-              <w14:noFill/>
-              <w14:prstDash w14:val="solid"/>
-              <w14:round/>
-            </w14:textOutline>
           </w:rPr>
-          <w:t>https://www.linkedin.com/in/felixtsanglf/</w:t>
+          <w:t>lingfung1116@gmail.com</w:t>
         </w:r>
       </w:hyperlink>
+      <w:r>
+        <w:rPr>
+          <w:rFonts w:cstheme="minorHAnsi"/>
+          <w:color w:val="404040" w:themeColor="text1" w:themeTint="BF"/>
+          <w:spacing w:val="6"/>
+          <w:sz w:val="21"/>
+          <w:szCs w:val="21"/>
+        </w:rPr>
+        <w:t xml:space="preserve"> | North York, </w:t>
+      </w:r>
+      <w:r>
+        <w:rPr>
+          <w:rFonts w:cstheme="minorHAnsi"/>
+          <w:color w:val="404040" w:themeColor="text1" w:themeTint="BF"/>
+          <w:spacing w:val="6"/>
+          <w:sz w:val="21"/>
+          <w:szCs w:val="21"/>
+          <w:lang w:val="x-none"/>
+        </w:rPr>
+        <w:t xml:space="preserve">Toronto, </w:t>
+      </w:r>
+      <w:r>
+        <w:rPr>
+          <w:rFonts w:cstheme="minorHAnsi"/>
+          <w:color w:val="404040" w:themeColor="text1" w:themeTint="BF"/>
+          <w:spacing w:val="6"/>
+          <w:sz w:val="21"/>
+          <w:szCs w:val="21"/>
+        </w:rPr>
+        <w:t>Ontario</w:t>
+      </w:r>
     </w:p>
     <w:p>
       <w:pPr>
@@ -276,133 +194,6 @@
           </w14:textOutline>
         </w:rPr>
       </w:pPr>
-      <w:r>
-        <w:rPr>
-          <w:rFonts w:cstheme="minorHAnsi"/>
-          <w:color w:val="404040" w:themeColor="text1" w:themeTint="BF"/>
-          <w:spacing w:val="6"/>
-          <w:sz w:val="21"/>
-          <w:szCs w:val="21"/>
-        </w:rPr>
-        <w:t>North York</w:t>
-      </w:r>
-      <w:r>
-        <w:rPr>
-          <w:rFonts w:cstheme="minorHAnsi"/>
-          <w:color w:val="404040" w:themeColor="text1" w:themeTint="BF"/>
-          <w:spacing w:val="6"/>
-          <w:sz w:val="21"/>
-          <w:szCs w:val="21"/>
-        </w:rPr>
-        <w:t xml:space="preserve">, </w:t>
-      </w:r>
-      <w:r>
-        <w:rPr>
-          <w:rFonts w:cstheme="minorHAnsi"/>
-          <w:color w:val="404040" w:themeColor="text1" w:themeTint="BF"/>
-          <w:spacing w:val="6"/>
-          <w:sz w:val="21"/>
-          <w:szCs w:val="21"/>
-          <w:lang w:val="x-none"/>
-        </w:rPr>
-        <w:t xml:space="preserve">Toronto, </w:t>
-      </w:r>
-      <w:r>
-        <w:rPr>
-          <w:rFonts w:cstheme="minorHAnsi"/>
-          <w:color w:val="404040" w:themeColor="text1" w:themeTint="BF"/>
-          <w:spacing w:val="6"/>
-          <w:sz w:val="21"/>
-          <w:szCs w:val="21"/>
-        </w:rPr>
-        <w:t>Ontario</w:t>
-      </w:r>
-      <w:r>
-        <w:rPr>
-          <w:rFonts w:cstheme="minorHAnsi"/>
-          <w:color w:val="404040" w:themeColor="text1" w:themeTint="BF"/>
-          <w:spacing w:val="6"/>
-          <w:sz w:val="21"/>
-          <w:szCs w:val="21"/>
-        </w:rPr>
-        <w:t xml:space="preserve">   </w:t>
-      </w:r>
-      <w:r>
-        <w:rPr>
-          <w:rFonts w:cstheme="minorHAnsi"/>
-          <w:color w:val="404040" w:themeColor="text1" w:themeTint="BF"/>
-          <w:spacing w:val="6"/>
-          <w:sz w:val="21"/>
-          <w:szCs w:val="21"/>
-        </w:rPr>
-        <w:t>|</w:t>
-      </w:r>
-      <w:r>
-        <w:rPr>
-          <w:rFonts w:cstheme="minorHAnsi"/>
-          <w:color w:val="404040" w:themeColor="text1" w:themeTint="BF"/>
-          <w:spacing w:val="6"/>
-          <w:sz w:val="21"/>
-          <w:szCs w:val="21"/>
-        </w:rPr>
-        <w:t xml:space="preserve">   </w:t>
-      </w:r>
-      <w:r>
-        <w:rPr>
-          <w:rFonts w:cstheme="minorHAnsi"/>
-          <w:color w:val="404040" w:themeColor="text1" w:themeTint="BF"/>
-          <w:sz w:val="21"/>
-          <w:szCs w:val="21"/>
-          <w14:textOutline w14:w="0" w14:cap="flat" w14:cmpd="sng" w14:algn="ctr">
-            <w14:noFill/>
-            <w14:prstDash w14:val="solid"/>
-            <w14:round/>
-          </w14:textOutline>
-        </w:rPr>
-        <w:t>Available Immediately</w:t>
-      </w:r>
-      <w:r>
-        <w:rPr>
-          <w:rFonts w:cstheme="minorHAnsi"/>
-          <w:color w:val="404040" w:themeColor="text1" w:themeTint="BF"/>
-          <w:sz w:val="21"/>
-          <w:szCs w:val="21"/>
-          <w14:textOutline w14:w="0" w14:cap="flat" w14:cmpd="sng" w14:algn="ctr">
-            <w14:noFill/>
-            <w14:prstDash w14:val="solid"/>
-            <w14:round/>
-          </w14:textOutline>
-        </w:rPr>
-        <w:t xml:space="preserve"> </w:t>
-      </w:r>
-      <w:r>
-        <w:rPr>
-          <w:rFonts w:cstheme="minorHAnsi"/>
-          <w:color w:val="404040" w:themeColor="text1" w:themeTint="BF"/>
-          <w:sz w:val="21"/>
-          <w:szCs w:val="21"/>
-          <w14:textOutline w14:w="0" w14:cap="flat" w14:cmpd="sng" w14:algn="ctr">
-            <w14:noFill/>
-            <w14:prstDash w14:val="solid"/>
-            <w14:round/>
-          </w14:textOutline>
-        </w:rPr>
-        <w:t xml:space="preserve">|  </w:t>
-      </w:r>
-      <w:r>
-        <w:rPr>
-          <w:rFonts w:cstheme="minorHAnsi"/>
-          <w:color w:val="404040" w:themeColor="text1" w:themeTint="BF"/>
-          <w:sz w:val="21"/>
-          <w:szCs w:val="21"/>
-          <w14:textOutline w14:w="0" w14:cap="flat" w14:cmpd="sng" w14:algn="ctr">
-            <w14:noFill/>
-            <w14:prstDash w14:val="solid"/>
-            <w14:round/>
-          </w14:textOutline>
-        </w:rPr>
-        <w:t xml:space="preserve"> </w:t>
-      </w:r>
       <w:hyperlink r:id="rId6" w:history="1">
         <w:r>
           <w:rPr>
@@ -416,52 +207,150 @@
               <w14:round/>
             </w14:textOutline>
           </w:rPr>
-          <w:t>https://github.com/lingfung1116</w:t>
+          <w:t>linkedin.com/in/</w:t>
+        </w:r>
+        <w:proofErr w:type="spellStart"/>
+        <w:r>
+          <w:rPr>
+            <w:rStyle w:val="Hyperlink"/>
+            <w:rFonts w:cstheme="minorHAnsi"/>
+            <w:sz w:val="21"/>
+            <w:szCs w:val="21"/>
+            <w14:textOutline w14:w="0" w14:cap="flat" w14:cmpd="sng" w14:algn="ctr">
+              <w14:noFill/>
+              <w14:prstDash w14:val="solid"/>
+              <w14:round/>
+            </w14:textOutline>
+          </w:rPr>
+          <w:t>felixtsanglf</w:t>
+        </w:r>
+        <w:proofErr w:type="spellEnd"/>
+      </w:hyperlink>
+      <w:r>
+        <w:rPr>
+          <w:rFonts w:cstheme="minorHAnsi"/>
+          <w:color w:val="404040" w:themeColor="text1" w:themeTint="BF"/>
+          <w:spacing w:val="6"/>
+          <w:sz w:val="21"/>
+          <w:szCs w:val="21"/>
+          <w:lang w:val="x-none"/>
+        </w:rPr>
+        <w:t xml:space="preserve"> | </w:t>
+      </w:r>
+      <w:hyperlink r:id="rId7" w:history="1">
+        <w:r>
+          <w:rPr>
+            <w:rStyle w:val="Hyperlink"/>
+            <w:rFonts w:cstheme="minorHAnsi"/>
+            <w:sz w:val="21"/>
+            <w:szCs w:val="21"/>
+            <w14:textOutline w14:w="0" w14:cap="flat" w14:cmpd="sng" w14:algn="ctr">
+              <w14:noFill/>
+              <w14:prstDash w14:val="solid"/>
+              <w14:round/>
+            </w14:textOutline>
+          </w:rPr>
+          <w:t>github.com/lingfung1116</w:t>
         </w:r>
       </w:hyperlink>
+      <w:r>
+        <w:rPr>
+          <w:rStyle w:val="Hyperlink"/>
+          <w:rFonts w:cstheme="minorHAnsi"/>
+          <w:sz w:val="21"/>
+          <w:szCs w:val="21"/>
+          <w14:textOutline w14:w="0" w14:cap="flat" w14:cmpd="sng" w14:algn="ctr">
+            <w14:noFill/>
+            <w14:prstDash w14:val="solid"/>
+            <w14:round/>
+          </w14:textOutline>
+        </w:rPr>
+        <w:t xml:space="preserve"> </w:t>
+      </w:r>
+      <w:r>
+        <w:rPr>
+          <w:rFonts w:cstheme="minorHAnsi"/>
+          <w:color w:val="404040" w:themeColor="text1" w:themeTint="BF"/>
+          <w:spacing w:val="6"/>
+          <w:sz w:val="21"/>
+          <w:szCs w:val="21"/>
+          <w:lang w:val="x-none"/>
+        </w:rPr>
+        <w:t xml:space="preserve">| </w:t>
+      </w:r>
+      <w:hyperlink r:id="rId8" w:history="1">
+        <w:r>
+          <w:rPr>
+            <w:rStyle w:val="Hyperlink"/>
+            <w:rFonts w:cstheme="minorHAnsi"/>
+            <w:spacing w:val="6"/>
+            <w:sz w:val="21"/>
+            <w:szCs w:val="21"/>
+          </w:rPr>
+          <w:t>felixtsanglf.com</w:t>
+        </w:r>
+      </w:hyperlink>
+      <w:r>
+        <w:rPr>
+          <w:rFonts w:cstheme="minorHAnsi"/>
+          <w:color w:val="404040" w:themeColor="text1" w:themeTint="BF"/>
+          <w:spacing w:val="6"/>
+          <w:sz w:val="21"/>
+          <w:szCs w:val="21"/>
+          <w:lang w:val="x-none"/>
+        </w:rPr>
+        <w:t xml:space="preserve">  </w:t>
+      </w:r>
+      <w:r>
+        <w:rPr>
+          <w:rFonts w:cstheme="minorHAnsi"/>
+          <w:color w:val="404040" w:themeColor="text1" w:themeTint="BF"/>
+          <w:spacing w:val="6"/>
+          <w:sz w:val="21"/>
+          <w:szCs w:val="21"/>
+          <w:lang w:val="x-none"/>
+        </w:rPr>
+        <w:br/>
+      </w:r>
+      <w:r>
+        <w:rPr>
+          <w:rFonts w:cstheme="minorHAnsi"/>
+          <w:color w:val="404040" w:themeColor="text1" w:themeTint="BF"/>
+          <w:sz w:val="21"/>
+          <w:szCs w:val="21"/>
+          <w14:textOutline w14:w="0" w14:cap="flat" w14:cmpd="sng" w14:algn="ctr">
+            <w14:noFill/>
+            <w14:prstDash w14:val="solid"/>
+            <w14:round/>
+          </w14:textOutline>
+        </w:rPr>
+        <w:t>Available Immediately</w:t>
+      </w:r>
     </w:p>
-    <w:p>
-      <w:pPr>
-        <w:pBdr>
-          <w:bottom w:val="single" w:sz="4" w:space="1" w:color="808080" w:themeColor="background1" w:themeShade="80"/>
-        </w:pBdr>
-        <w:spacing w:after="0" w:line="276" w:lineRule="auto"/>
-        <w:jc w:val="both"/>
-        <w:rPr>
-          <w:rFonts w:cstheme="minorHAnsi"/>
-          <w:color w:val="404040" w:themeColor="text1" w:themeTint="BF"/>
-          <w:spacing w:val="70"/>
-          <w:sz w:val="21"/>
-          <w:szCs w:val="21"/>
-          <w14:textOutline w14:w="635" w14:cap="flat" w14:cmpd="sng" w14:algn="ctr">
-            <w14:noFill/>
-            <w14:prstDash w14:val="solid"/>
-            <w14:round/>
-          </w14:textOutline>
-        </w:rPr>
-      </w:pPr>
-    </w:p>
-    <w:p>
-      <w:pPr>
-        <w:spacing w:after="0" w:line="276" w:lineRule="auto"/>
-        <w:jc w:val="both"/>
-        <w:rPr>
-          <w:rFonts w:cstheme="minorHAnsi"/>
-          <w:color w:val="404040" w:themeColor="text1" w:themeTint="BF"/>
-          <w:sz w:val="21"/>
-          <w:szCs w:val="21"/>
-          <w14:textOutline w14:w="0" w14:cap="flat" w14:cmpd="sng" w14:algn="ctr">
-            <w14:noFill/>
-            <w14:prstDash w14:val="solid"/>
-            <w14:round/>
-          </w14:textOutline>
-        </w:rPr>
-      </w:pPr>
-    </w:p>
+    <w:bookmarkEnd w:id="0"/>
     <w:bookmarkEnd w:id="1"/>
     <w:bookmarkEnd w:id="2"/>
     <w:bookmarkEnd w:id="3"/>
     <w:bookmarkEnd w:id="4"/>
+    <w:p>
+      <w:pPr>
+        <w:spacing w:after="0" w:line="276" w:lineRule="auto"/>
+        <w:jc w:val="both"/>
+        <w:rPr>
+          <w:rFonts w:ascii="Calibri" w:hAnsi="Calibri" w:cs="Calibri"/>
+          <w:color w:val="404040" w:themeColor="text1" w:themeTint="BF"/>
+          <w:spacing w:val="40"/>
+          <w:sz w:val="24"/>
+          <w:szCs w:val="24"/>
+          <w:lang w:val="en-HK"/>
+          <w14:textOutline w14:w="635" w14:cap="flat" w14:cmpd="sng" w14:algn="ctr">
+            <w14:noFill/>
+            <w14:prstDash w14:val="solid"/>
+            <w14:round/>
+          </w14:textOutline>
+        </w:rPr>
+      </w:pPr>
+    </w:p>
     <w:p>
       <w:pPr>
         <w:spacing w:after="0" w:line="276" w:lineRule="auto"/>
@@ -881,22 +770,7 @@
             <w14:round/>
           </w14:textOutline>
         </w:rPr>
-        <w:t xml:space="preserve"> </w:t>
-      </w:r>
-      <w:r>
-        <w:rPr>
-          <w:rFonts w:cstheme="minorHAnsi"/>
-          <w:color w:val="404040" w:themeColor="text1" w:themeTint="BF"/>
-          <w:sz w:val="21"/>
-          <w:szCs w:val="21"/>
-          <w:lang w:val="en-HK"/>
-          <w14:textOutline w14:w="9525" w14:cap="flat" w14:cmpd="sng" w14:algn="ctr">
-            <w14:noFill/>
-            <w14:prstDash w14:val="solid"/>
-            <w14:round/>
-          </w14:textOutline>
-        </w:rPr>
-        <w:t>and scalable</w:t>
+        <w:t xml:space="preserve"> and scalable</w:t>
       </w:r>
       <w:r>
         <w:rPr>
@@ -1070,22 +944,7 @@
             <w14:round/>
           </w14:textOutline>
         </w:rPr>
-        <w:t xml:space="preserve">Developed </w:t>
-      </w:r>
-      <w:r>
-        <w:rPr>
-          <w:rFonts w:cstheme="minorHAnsi"/>
-          <w:color w:val="404040" w:themeColor="text1" w:themeTint="BF"/>
-          <w:sz w:val="21"/>
-          <w:szCs w:val="21"/>
-          <w:lang w:val="en-HK"/>
-          <w14:textOutline w14:w="9525" w14:cap="flat" w14:cmpd="sng" w14:algn="ctr">
-            <w14:noFill/>
-            <w14:prstDash w14:val="solid"/>
-            <w14:round/>
-          </w14:textOutline>
-        </w:rPr>
-        <w:t xml:space="preserve">new features with </w:t>
+        <w:t xml:space="preserve">Developed new features with </w:t>
       </w:r>
       <w:r>
         <w:rPr>
@@ -1117,37 +976,7 @@
             <w14:round/>
           </w14:textOutline>
         </w:rPr>
-        <w:t xml:space="preserve"> framework </w:t>
-      </w:r>
-      <w:r>
-        <w:rPr>
-          <w:rFonts w:cstheme="minorHAnsi"/>
-          <w:color w:val="404040" w:themeColor="text1" w:themeTint="BF"/>
-          <w:sz w:val="21"/>
-          <w:szCs w:val="21"/>
-          <w:lang w:val="en-HK"/>
-          <w14:textOutline w14:w="9525" w14:cap="flat" w14:cmpd="sng" w14:algn="ctr">
-            <w14:noFill/>
-            <w14:prstDash w14:val="solid"/>
-            <w14:round/>
-          </w14:textOutline>
-        </w:rPr>
-        <w:t>for</w:t>
-      </w:r>
-      <w:r>
-        <w:rPr>
-          <w:rFonts w:cstheme="minorHAnsi"/>
-          <w:color w:val="404040" w:themeColor="text1" w:themeTint="BF"/>
-          <w:sz w:val="21"/>
-          <w:szCs w:val="21"/>
-          <w:lang w:val="en-HK"/>
-          <w14:textOutline w14:w="9525" w14:cap="flat" w14:cmpd="sng" w14:algn="ctr">
-            <w14:noFill/>
-            <w14:prstDash w14:val="solid"/>
-            <w14:round/>
-          </w14:textOutline>
-        </w:rPr>
-        <w:t xml:space="preserve"> backend</w:t>
+        <w:t xml:space="preserve"> framework for backend</w:t>
       </w:r>
       <w:r>
         <w:rPr>
@@ -1232,35 +1061,7 @@
             <w14:round/>
           </w14:textOutline>
         </w:rPr>
-        <w:t xml:space="preserve">, </w:t>
-      </w:r>
-      <w:r>
-        <w:rPr>
-          <w:rFonts w:cstheme="minorHAnsi"/>
-          <w:color w:val="404040" w:themeColor="text1" w:themeTint="BF"/>
-          <w:sz w:val="21"/>
-          <w:szCs w:val="21"/>
-          <w14:textOutline w14:w="9525" w14:cap="flat" w14:cmpd="sng" w14:algn="ctr">
-            <w14:noFill/>
-            <w14:prstDash w14:val="solid"/>
-            <w14:round/>
-          </w14:textOutline>
-        </w:rPr>
-        <w:t>contributing to operational efficiency</w:t>
-      </w:r>
-      <w:r>
-        <w:rPr>
-          <w:rFonts w:cstheme="minorHAnsi"/>
-          <w:color w:val="404040" w:themeColor="text1" w:themeTint="BF"/>
-          <w:sz w:val="21"/>
-          <w:szCs w:val="21"/>
-          <w14:textOutline w14:w="9525" w14:cap="flat" w14:cmpd="sng" w14:algn="ctr">
-            <w14:noFill/>
-            <w14:prstDash w14:val="solid"/>
-            <w14:round/>
-          </w14:textOutline>
-        </w:rPr>
-        <w:t>.</w:t>
+        <w:t>, contributing to operational efficiency.</w:t>
       </w:r>
     </w:p>
     <w:p>
@@ -1297,22 +1098,7 @@
             <w14:round/>
           </w14:textOutline>
         </w:rPr>
-        <w:t xml:space="preserve">Enhanced </w:t>
-      </w:r>
-      <w:r>
-        <w:rPr>
-          <w:rFonts w:cstheme="minorHAnsi"/>
-          <w:color w:val="404040" w:themeColor="text1" w:themeTint="BF"/>
-          <w:sz w:val="21"/>
-          <w:szCs w:val="21"/>
-          <w:lang w:val="en-HK"/>
-          <w14:textOutline w14:w="9525" w14:cap="flat" w14:cmpd="sng" w14:algn="ctr">
-            <w14:noFill/>
-            <w14:prstDash w14:val="solid"/>
-            <w14:round/>
-          </w14:textOutline>
-        </w:rPr>
-        <w:t xml:space="preserve">database schemas and data by </w:t>
+        <w:t xml:space="preserve">Enhanced database schemas and data by </w:t>
       </w:r>
       <w:r>
         <w:rPr>
@@ -1391,24 +1177,7 @@
             <w14:round/>
           </w14:textOutline>
         </w:rPr>
-        <w:t>XML/JSON</w:t>
-      </w:r>
-      <w:r>
-        <w:rPr>
-          <w:rFonts w:cstheme="minorHAnsi"/>
-          <w:b/>
-          <w:bCs/>
-          <w:color w:val="404040" w:themeColor="text1" w:themeTint="BF"/>
-          <w:sz w:val="21"/>
-          <w:szCs w:val="21"/>
-          <w:lang w:val="en-HK"/>
-          <w14:textOutline w14:w="9525" w14:cap="flat" w14:cmpd="sng" w14:algn="ctr">
-            <w14:noFill/>
-            <w14:prstDash w14:val="solid"/>
-            <w14:round/>
-          </w14:textOutline>
-        </w:rPr>
-        <w:t xml:space="preserve"> </w:t>
+        <w:t xml:space="preserve">XML/JSON </w:t>
       </w:r>
       <w:r>
         <w:rPr>
@@ -1665,37 +1434,7 @@
             <w14:round/>
           </w14:textOutline>
         </w:rPr>
-        <w:t xml:space="preserve"> for efficient and automated critical process execution, </w:t>
-      </w:r>
-      <w:r>
-        <w:rPr>
-          <w:rFonts w:cstheme="minorHAnsi"/>
-          <w:color w:val="404040" w:themeColor="text1" w:themeTint="BF"/>
-          <w:sz w:val="21"/>
-          <w:szCs w:val="21"/>
-          <w:lang w:val="en-HK"/>
-          <w14:textOutline w14:w="9525" w14:cap="flat" w14:cmpd="sng" w14:algn="ctr">
-            <w14:noFill/>
-            <w14:prstDash w14:val="solid"/>
-            <w14:round/>
-          </w14:textOutline>
-        </w:rPr>
-        <w:t>leading to a remarkable</w:t>
-      </w:r>
-      <w:r>
-        <w:rPr>
-          <w:rFonts w:cstheme="minorHAnsi"/>
-          <w:color w:val="404040" w:themeColor="text1" w:themeTint="BF"/>
-          <w:sz w:val="21"/>
-          <w:szCs w:val="21"/>
-          <w:lang w:val="en-HK"/>
-          <w14:textOutline w14:w="9525" w14:cap="flat" w14:cmpd="sng" w14:algn="ctr">
-            <w14:noFill/>
-            <w14:prstDash w14:val="solid"/>
-            <w14:round/>
-          </w14:textOutline>
-        </w:rPr>
-        <w:t xml:space="preserve"> </w:t>
+        <w:t xml:space="preserve"> for efficient and automated critical process execution, leading to a remarkable </w:t>
       </w:r>
       <w:r>
         <w:rPr>
@@ -1757,22 +1496,7 @@
             <w14:round/>
           </w14:textOutline>
         </w:rPr>
-        <w:t xml:space="preserve"> </w:t>
-      </w:r>
-      <w:r>
-        <w:rPr>
-          <w:rFonts w:cstheme="minorHAnsi"/>
-          <w:color w:val="404040" w:themeColor="text1" w:themeTint="BF"/>
-          <w:sz w:val="21"/>
-          <w:szCs w:val="21"/>
-          <w:lang w:val="en-HK"/>
-          <w14:textOutline w14:w="9525" w14:cap="flat" w14:cmpd="sng" w14:algn="ctr">
-            <w14:noFill/>
-            <w14:prstDash w14:val="solid"/>
-            <w14:round/>
-          </w14:textOutline>
-        </w:rPr>
-        <w:t>over manual batch jobs.</w:t>
+        <w:t xml:space="preserve"> over manual batch jobs.</w:t>
       </w:r>
     </w:p>
     <w:p>
@@ -1809,22 +1533,7 @@
             <w14:round/>
           </w14:textOutline>
         </w:rPr>
-        <w:t>Collaborated with a</w:t>
-      </w:r>
-      <w:r>
-        <w:rPr>
-          <w:rFonts w:cstheme="minorHAnsi"/>
-          <w:color w:val="404040" w:themeColor="text1" w:themeTint="BF"/>
-          <w:sz w:val="21"/>
-          <w:szCs w:val="21"/>
-          <w:lang w:val="en-HK"/>
-          <w14:textOutline w14:w="9525" w14:cap="flat" w14:cmpd="sng" w14:algn="ctr">
-            <w14:noFill/>
-            <w14:prstDash w14:val="solid"/>
-            <w14:round/>
-          </w14:textOutline>
-        </w:rPr>
-        <w:t xml:space="preserve"> </w:t>
+        <w:t xml:space="preserve">Collaborated with a </w:t>
       </w:r>
       <w:r>
         <w:rPr>
@@ -1856,52 +1565,7 @@
             <w14:round/>
           </w14:textOutline>
         </w:rPr>
-        <w:t xml:space="preserve"> of 10+</w:t>
-      </w:r>
-      <w:r>
-        <w:rPr>
-          <w:rFonts w:cstheme="minorHAnsi"/>
-          <w:color w:val="404040" w:themeColor="text1" w:themeTint="BF"/>
-          <w:sz w:val="21"/>
-          <w:szCs w:val="21"/>
-          <w:lang w:val="en-HK"/>
-          <w14:textOutline w14:w="9525" w14:cap="flat" w14:cmpd="sng" w14:algn="ctr">
-            <w14:noFill/>
-            <w14:prstDash w14:val="solid"/>
-            <w14:round/>
-          </w14:textOutline>
-        </w:rPr>
-        <w:t xml:space="preserve"> team members</w:t>
-      </w:r>
-      <w:r>
-        <w:rPr>
-          <w:rFonts w:cstheme="minorHAnsi"/>
-          <w:color w:val="404040" w:themeColor="text1" w:themeTint="BF"/>
-          <w:sz w:val="21"/>
-          <w:szCs w:val="21"/>
-          <w:lang w:val="en-HK"/>
-          <w14:textOutline w14:w="9525" w14:cap="flat" w14:cmpd="sng" w14:algn="ctr">
-            <w14:noFill/>
-            <w14:prstDash w14:val="solid"/>
-            <w14:round/>
-          </w14:textOutline>
-        </w:rPr>
-        <w:t xml:space="preserve"> across regions </w:t>
-      </w:r>
-      <w:r>
-        <w:rPr>
-          <w:rFonts w:cstheme="minorHAnsi"/>
-          <w:color w:val="404040" w:themeColor="text1" w:themeTint="BF"/>
-          <w:sz w:val="21"/>
-          <w:szCs w:val="21"/>
-          <w:lang w:val="en-HK"/>
-          <w14:textOutline w14:w="9525" w14:cap="flat" w14:cmpd="sng" w14:algn="ctr">
-            <w14:noFill/>
-            <w14:prstDash w14:val="solid"/>
-            <w14:round/>
-          </w14:textOutline>
-        </w:rPr>
-        <w:t xml:space="preserve">in </w:t>
+        <w:t xml:space="preserve"> of 10+ team members across regions in </w:t>
       </w:r>
       <w:r>
         <w:rPr>
@@ -1965,52 +1629,7 @@
             <w14:round/>
           </w14:textOutline>
         </w:rPr>
-        <w:t xml:space="preserve"> settings </w:t>
-      </w:r>
-      <w:r>
-        <w:rPr>
-          <w:rFonts w:cstheme="minorHAnsi"/>
-          <w:color w:val="404040" w:themeColor="text1" w:themeTint="BF"/>
-          <w:sz w:val="21"/>
-          <w:szCs w:val="21"/>
-          <w:lang w:val="en-HK"/>
-          <w14:textOutline w14:w="9525" w14:cap="flat" w14:cmpd="sng" w14:algn="ctr">
-            <w14:noFill/>
-            <w14:prstDash w14:val="solid"/>
-            <w14:round/>
-          </w14:textOutline>
-        </w:rPr>
-        <w:t xml:space="preserve">to deliver a </w:t>
-      </w:r>
-      <w:r>
-        <w:rPr>
-          <w:rFonts w:cstheme="minorHAnsi"/>
-          <w:color w:val="404040" w:themeColor="text1" w:themeTint="BF"/>
-          <w:sz w:val="21"/>
-          <w:szCs w:val="21"/>
-          <w:lang w:val="en-HK"/>
-          <w14:textOutline w14:w="9525" w14:cap="flat" w14:cmpd="sng" w14:algn="ctr">
-            <w14:noFill/>
-            <w14:prstDash w14:val="solid"/>
-            <w14:round/>
-          </w14:textOutline>
-        </w:rPr>
-        <w:t xml:space="preserve">secure and </w:t>
-      </w:r>
-      <w:r>
-        <w:rPr>
-          <w:rFonts w:cstheme="minorHAnsi"/>
-          <w:color w:val="404040" w:themeColor="text1" w:themeTint="BF"/>
-          <w:sz w:val="21"/>
-          <w:szCs w:val="21"/>
-          <w:lang w:val="en-HK"/>
-          <w14:textOutline w14:w="9525" w14:cap="flat" w14:cmpd="sng" w14:algn="ctr">
-            <w14:noFill/>
-            <w14:prstDash w14:val="solid"/>
-            <w14:round/>
-          </w14:textOutline>
-        </w:rPr>
-        <w:t>scalable platform on time and within budget.</w:t>
+        <w:t xml:space="preserve"> settings to deliver a secure and scalable platform on time and within budget.</w:t>
       </w:r>
     </w:p>
     <w:p>
@@ -2047,82 +1666,7 @@
             <w14:round/>
           </w14:textOutline>
         </w:rPr>
-        <w:t>O</w:t>
-      </w:r>
-      <w:r>
-        <w:rPr>
-          <w:rFonts w:cstheme="minorHAnsi"/>
-          <w:color w:val="404040" w:themeColor="text1" w:themeTint="BF"/>
-          <w:sz w:val="21"/>
-          <w:szCs w:val="21"/>
-          <w:lang w:val="en-HK"/>
-          <w14:textOutline w14:w="9525" w14:cap="flat" w14:cmpd="sng" w14:algn="ctr">
-            <w14:noFill/>
-            <w14:prstDash w14:val="solid"/>
-            <w14:round/>
-          </w14:textOutline>
-        </w:rPr>
-        <w:t>verhauled</w:t>
-      </w:r>
-      <w:r>
-        <w:rPr>
-          <w:rFonts w:cstheme="minorHAnsi"/>
-          <w:color w:val="404040" w:themeColor="text1" w:themeTint="BF"/>
-          <w:sz w:val="21"/>
-          <w:szCs w:val="21"/>
-          <w:lang w:val="en-HK"/>
-          <w14:textOutline w14:w="9525" w14:cap="flat" w14:cmpd="sng" w14:algn="ctr">
-            <w14:noFill/>
-            <w14:prstDash w14:val="solid"/>
-            <w14:round/>
-          </w14:textOutline>
-        </w:rPr>
-        <w:t xml:space="preserve"> </w:t>
-      </w:r>
-      <w:r>
-        <w:rPr>
-          <w:rFonts w:cstheme="minorHAnsi"/>
-          <w:color w:val="404040" w:themeColor="text1" w:themeTint="BF"/>
-          <w:sz w:val="21"/>
-          <w:szCs w:val="21"/>
-          <w:lang w:val="en-HK"/>
-          <w14:textOutline w14:w="9525" w14:cap="flat" w14:cmpd="sng" w14:algn="ctr">
-            <w14:noFill/>
-            <w14:prstDash w14:val="solid"/>
-            <w14:round/>
-          </w14:textOutline>
-        </w:rPr>
-        <w:t xml:space="preserve">a </w:t>
-      </w:r>
-      <w:r>
-        <w:rPr>
-          <w:rFonts w:cstheme="minorHAnsi"/>
-          <w:color w:val="404040" w:themeColor="text1" w:themeTint="BF"/>
-          <w:sz w:val="21"/>
-          <w:szCs w:val="21"/>
-          <w:lang w:val="en-HK"/>
-          <w14:textOutline w14:w="9525" w14:cap="flat" w14:cmpd="sng" w14:algn="ctr">
-            <w14:noFill/>
-            <w14:prstDash w14:val="solid"/>
-            <w14:round/>
-          </w14:textOutline>
-        </w:rPr>
-        <w:t xml:space="preserve">user-facing </w:t>
-      </w:r>
-      <w:r>
-        <w:rPr>
-          <w:rFonts w:cstheme="minorHAnsi"/>
-          <w:color w:val="404040" w:themeColor="text1" w:themeTint="BF"/>
-          <w:sz w:val="21"/>
-          <w:szCs w:val="21"/>
-          <w:lang w:val="en-HK"/>
-          <w14:textOutline w14:w="9525" w14:cap="flat" w14:cmpd="sng" w14:algn="ctr">
-            <w14:noFill/>
-            <w14:prstDash w14:val="solid"/>
-            <w14:round/>
-          </w14:textOutline>
-        </w:rPr>
-        <w:t xml:space="preserve">form into a high-performance platform using </w:t>
+        <w:t xml:space="preserve">Overhauled a user-facing form into a high-performance platform using </w:t>
       </w:r>
       <w:r>
         <w:rPr>
@@ -2229,7 +1773,6 @@
     <w:p>
       <w:pPr>
         <w:spacing w:after="0" w:line="276" w:lineRule="auto"/>
-        <w:ind w:left="720"/>
         <w:jc w:val="both"/>
         <w:rPr>
           <w:rFonts w:cstheme="minorHAnsi"/>
@@ -2282,79 +1825,7 @@
             <w14:round/>
           </w14:textOutline>
         </w:rPr>
-        <w:t>Tenant Portal</w:t>
-      </w:r>
-      <w:r>
-        <w:rPr>
-          <w:rFonts w:cstheme="minorHAnsi"/>
-          <w:i/>
-          <w:iCs/>
-          <w:color w:val="404040" w:themeColor="text1" w:themeTint="BF"/>
-          <w:sz w:val="21"/>
-          <w:szCs w:val="21"/>
-          <w:u w:val="single"/>
-          <w:lang w:val="en-HK"/>
-          <w14:textOutline w14:w="9525" w14:cap="flat" w14:cmpd="sng" w14:algn="ctr">
-            <w14:noFill/>
-            <w14:prstDash w14:val="solid"/>
-            <w14:round/>
-          </w14:textOutline>
-        </w:rPr>
-        <w:t xml:space="preserve"> System</w:t>
-      </w:r>
-      <w:r>
-        <w:rPr>
-          <w:rFonts w:cstheme="minorHAnsi"/>
-          <w:i/>
-          <w:iCs/>
-          <w:color w:val="404040" w:themeColor="text1" w:themeTint="BF"/>
-          <w:sz w:val="21"/>
-          <w:szCs w:val="21"/>
-          <w:u w:val="single"/>
-          <w:lang w:val="en-HK"/>
-          <w14:textOutline w14:w="9525" w14:cap="flat" w14:cmpd="sng" w14:algn="ctr">
-            <w14:noFill/>
-            <w14:prstDash w14:val="solid"/>
-            <w14:round/>
-          </w14:textOutline>
-        </w:rPr>
-        <w:t xml:space="preserve"> in a multination</w:t>
-      </w:r>
-      <w:r>
-        <w:rPr>
-          <w:rFonts w:cstheme="minorHAnsi"/>
-          <w:i/>
-          <w:iCs/>
-          <w:color w:val="404040" w:themeColor="text1" w:themeTint="BF"/>
-          <w:sz w:val="21"/>
-          <w:szCs w:val="21"/>
-          <w:u w:val="single"/>
-          <w:lang w:val="en-HK"/>
-          <w14:textOutline w14:w="9525" w14:cap="flat" w14:cmpd="sng" w14:algn="ctr">
-            <w14:noFill/>
-            <w14:prstDash w14:val="solid"/>
-            <w14:round/>
-          </w14:textOutline>
-        </w:rPr>
-        <w:t>al</w:t>
-      </w:r>
-      <w:r>
-        <w:rPr>
-          <w:rFonts w:cstheme="minorHAnsi"/>
-          <w:i/>
-          <w:iCs/>
-          <w:color w:val="404040" w:themeColor="text1" w:themeTint="BF"/>
-          <w:sz w:val="21"/>
-          <w:szCs w:val="21"/>
-          <w:u w:val="single"/>
-          <w:lang w:val="en-HK"/>
-          <w14:textOutline w14:w="9525" w14:cap="flat" w14:cmpd="sng" w14:algn="ctr">
-            <w14:noFill/>
-            <w14:prstDash w14:val="solid"/>
-            <w14:round/>
-          </w14:textOutline>
-        </w:rPr>
-        <w:t xml:space="preserve"> </w:t>
+        <w:t xml:space="preserve">Tenant Portal System in a multinational </w:t>
       </w:r>
       <w:r>
         <w:rPr>
@@ -2707,21 +2178,49 @@
             <w14:round/>
           </w14:textOutline>
         </w:rPr>
-        <w:t>to containerize backend services, applying microservices architecture principles to enhance system scalability, streamlin</w:t>
-      </w:r>
-      <w:r>
-        <w:rPr>
-          <w:rFonts w:cstheme="minorHAnsi"/>
-          <w:color w:val="404040" w:themeColor="text1" w:themeTint="BF"/>
-          <w:sz w:val="21"/>
-          <w:szCs w:val="21"/>
-          <w14:textOutline w14:w="9525" w14:cap="flat" w14:cmpd="sng" w14:algn="ctr">
-            <w14:noFill/>
-            <w14:prstDash w14:val="solid"/>
-            <w14:round/>
-          </w14:textOutline>
-        </w:rPr>
-        <w:t xml:space="preserve">ing </w:t>
+        <w:t xml:space="preserve">to containerize backend services, applying microservices architecture principles to enhance system scalability </w:t>
+      </w:r>
+      <w:r>
+        <w:rPr>
+          <w:rFonts w:cstheme="minorHAnsi"/>
+          <w:color w:val="404040" w:themeColor="text1" w:themeTint="BF"/>
+          <w:sz w:val="21"/>
+          <w:szCs w:val="21"/>
+          <w14:textOutline w14:w="9525" w14:cap="flat" w14:cmpd="sng" w14:algn="ctr">
+            <w14:noFill/>
+            <w14:prstDash w14:val="solid"/>
+            <w14:round/>
+          </w14:textOutline>
+        </w:rPr>
+        <w:t>and streamlin</w:t>
+      </w:r>
+      <w:r>
+        <w:rPr>
+          <w:rFonts w:cstheme="minorHAnsi"/>
+          <w:color w:val="404040" w:themeColor="text1" w:themeTint="BF"/>
+          <w:sz w:val="21"/>
+          <w:szCs w:val="21"/>
+          <w14:textOutline w14:w="9525" w14:cap="flat" w14:cmpd="sng" w14:algn="ctr">
+            <w14:noFill/>
+            <w14:prstDash w14:val="solid"/>
+            <w14:round/>
+          </w14:textOutline>
+        </w:rPr>
+        <w:t>e</w:t>
+      </w:r>
+      <w:r>
+        <w:rPr>
+          <w:rFonts w:cstheme="minorHAnsi"/>
+          <w:color w:val="404040" w:themeColor="text1" w:themeTint="BF"/>
+          <w:sz w:val="21"/>
+          <w:szCs w:val="21"/>
+          <w14:textOutline w14:w="9525" w14:cap="flat" w14:cmpd="sng" w14:algn="ctr">
+            <w14:noFill/>
+            <w14:prstDash w14:val="solid"/>
+            <w14:round/>
+          </w14:textOutline>
+        </w:rPr>
+        <w:t xml:space="preserve"> </w:t>
       </w:r>
       <w:r>
         <w:rPr>
@@ -2765,88 +2264,93 @@
           <w:color w:val="404040" w:themeColor="text1" w:themeTint="BF"/>
           <w:sz w:val="21"/>
           <w:szCs w:val="21"/>
-          <w:lang w:val="en-HK"/>
-          <w14:textOutline w14:w="9525" w14:cap="flat" w14:cmpd="sng" w14:algn="ctr">
-            <w14:noFill/>
-            <w14:prstDash w14:val="solid"/>
-            <w14:round/>
-          </w14:textOutline>
-        </w:rPr>
-      </w:pPr>
-      <w:r>
-        <w:rPr>
-          <w:rFonts w:cstheme="minorHAnsi"/>
-          <w:color w:val="404040" w:themeColor="text1" w:themeTint="BF"/>
-          <w:sz w:val="21"/>
-          <w:szCs w:val="21"/>
-          <w:lang w:val="en-HK"/>
-          <w14:textOutline w14:w="9525" w14:cap="flat" w14:cmpd="sng" w14:algn="ctr">
-            <w14:noFill/>
-            <w14:prstDash w14:val="solid"/>
-            <w14:round/>
-          </w14:textOutline>
-        </w:rPr>
-        <w:t xml:space="preserve">Transformed complex business requirements </w:t>
-      </w:r>
-      <w:r>
-        <w:rPr>
-          <w:rFonts w:cstheme="minorHAnsi"/>
-          <w:color w:val="404040" w:themeColor="text1" w:themeTint="BF"/>
-          <w:sz w:val="21"/>
-          <w:szCs w:val="21"/>
-          <w:lang w:val="en-HK"/>
-          <w14:textOutline w14:w="9525" w14:cap="flat" w14:cmpd="sng" w14:algn="ctr">
-            <w14:noFill/>
-            <w14:prstDash w14:val="solid"/>
-            <w14:round/>
-          </w14:textOutline>
-        </w:rPr>
-        <w:t>into</w:t>
-      </w:r>
-      <w:r>
-        <w:rPr>
-          <w:rFonts w:cstheme="minorHAnsi"/>
-          <w:color w:val="404040" w:themeColor="text1" w:themeTint="BF"/>
-          <w:sz w:val="21"/>
-          <w:szCs w:val="21"/>
-          <w:lang w:val="en-HK"/>
-          <w14:textOutline w14:w="9525" w14:cap="flat" w14:cmpd="sng" w14:algn="ctr">
-            <w14:noFill/>
-            <w14:prstDash w14:val="solid"/>
-            <w14:round/>
-          </w14:textOutline>
-        </w:rPr>
-        <w:t xml:space="preserve"> </w:t>
-      </w:r>
-      <w:r>
-        <w:rPr>
-          <w:rFonts w:cstheme="minorHAnsi"/>
-          <w:color w:val="404040" w:themeColor="text1" w:themeTint="BF"/>
-          <w:sz w:val="21"/>
-          <w:szCs w:val="21"/>
-          <w:lang w:val="en-HK"/>
-          <w14:textOutline w14:w="9525" w14:cap="flat" w14:cmpd="sng" w14:algn="ctr">
-            <w14:noFill/>
-            <w14:prstDash w14:val="solid"/>
-            <w14:round/>
-          </w14:textOutline>
-        </w:rPr>
-        <w:t>technical operations</w:t>
-      </w:r>
-      <w:r>
-        <w:rPr>
-          <w:rFonts w:cstheme="minorHAnsi"/>
-          <w:color w:val="404040" w:themeColor="text1" w:themeTint="BF"/>
-          <w:sz w:val="21"/>
-          <w:szCs w:val="21"/>
-          <w:lang w:val="en-HK"/>
-          <w14:textOutline w14:w="9525" w14:cap="flat" w14:cmpd="sng" w14:algn="ctr">
-            <w14:noFill/>
-            <w14:prstDash w14:val="solid"/>
-            <w14:round/>
-          </w14:textOutline>
-        </w:rPr>
-        <w:t>, bridging the gap</w:t>
+          <w14:textOutline w14:w="9525" w14:cap="flat" w14:cmpd="sng" w14:algn="ctr">
+            <w14:noFill/>
+            <w14:prstDash w14:val="solid"/>
+            <w14:round/>
+          </w14:textOutline>
+        </w:rPr>
+      </w:pPr>
+      <w:r>
+        <w:rPr>
+          <w:rFonts w:cstheme="minorHAnsi"/>
+          <w:color w:val="404040" w:themeColor="text1" w:themeTint="BF"/>
+          <w:sz w:val="21"/>
+          <w:szCs w:val="21"/>
+          <w14:textOutline w14:w="9525" w14:cap="flat" w14:cmpd="sng" w14:algn="ctr">
+            <w14:noFill/>
+            <w14:prstDash w14:val="solid"/>
+            <w14:round/>
+          </w14:textOutline>
+        </w:rPr>
+        <w:t xml:space="preserve">Set up databases on </w:t>
+      </w:r>
+      <w:r>
+        <w:rPr>
+          <w:rFonts w:cstheme="minorHAnsi"/>
+          <w:b/>
+          <w:bCs/>
+          <w:color w:val="404040" w:themeColor="text1" w:themeTint="BF"/>
+          <w:sz w:val="21"/>
+          <w:szCs w:val="21"/>
+          <w14:textOutline w14:w="9525" w14:cap="flat" w14:cmpd="sng" w14:algn="ctr">
+            <w14:noFill/>
+            <w14:prstDash w14:val="solid"/>
+            <w14:round/>
+          </w14:textOutline>
+        </w:rPr>
+        <w:t>AWS RDS and EC2</w:t>
+      </w:r>
+      <w:r>
+        <w:rPr>
+          <w:rFonts w:cstheme="minorHAnsi"/>
+          <w:color w:val="404040" w:themeColor="text1" w:themeTint="BF"/>
+          <w:sz w:val="21"/>
+          <w:szCs w:val="21"/>
+          <w14:textOutline w14:w="9525" w14:cap="flat" w14:cmpd="sng" w14:algn="ctr">
+            <w14:noFill/>
+            <w14:prstDash w14:val="solid"/>
+            <w14:round/>
+          </w14:textOutline>
+        </w:rPr>
+        <w:t xml:space="preserve"> instances as per requirement.</w:t>
+      </w:r>
+    </w:p>
+    <w:p>
+      <w:pPr>
+        <w:numPr>
+          <w:ilvl w:val="0"/>
+          <w:numId w:val="18"/>
+        </w:numPr>
+        <w:spacing w:after="0" w:line="276" w:lineRule="auto"/>
+        <w:jc w:val="both"/>
+        <w:rPr>
+          <w:rFonts w:cstheme="minorHAnsi"/>
+          <w:color w:val="404040" w:themeColor="text1" w:themeTint="BF"/>
+          <w:sz w:val="21"/>
+          <w:szCs w:val="21"/>
+          <w:lang w:val="en-HK"/>
+          <w14:textOutline w14:w="9525" w14:cap="flat" w14:cmpd="sng" w14:algn="ctr">
+            <w14:noFill/>
+            <w14:prstDash w14:val="solid"/>
+            <w14:round/>
+          </w14:textOutline>
+        </w:rPr>
+      </w:pPr>
+      <w:r>
+        <w:rPr>
+          <w:rFonts w:cstheme="minorHAnsi"/>
+          <w:color w:val="404040" w:themeColor="text1" w:themeTint="BF"/>
+          <w:sz w:val="21"/>
+          <w:szCs w:val="21"/>
+          <w:lang w:val="en-HK"/>
+          <w14:textOutline w14:w="9525" w14:cap="flat" w14:cmpd="sng" w14:algn="ctr">
+            <w14:noFill/>
+            <w14:prstDash w14:val="solid"/>
+            <w14:round/>
+          </w14:textOutline>
+        </w:rPr>
+        <w:t>Transformed complex business requirements into technical operations, bridging the gap</w:t>
       </w:r>
       <w:r>
         <w:t xml:space="preserve"> </w:t>
@@ -3032,25 +2536,7 @@
             <w14:round/>
           </w14:textOutline>
         </w:rPr>
-        <w:t>–</w:t>
-      </w:r>
-      <w:r>
-        <w:rPr>
-          <w:rFonts w:cstheme="minorHAnsi"/>
-          <w:b/>
-          <w:i/>
-          <w:iCs/>
-          <w:color w:val="404040" w:themeColor="text1" w:themeTint="BF"/>
-          <w:sz w:val="21"/>
-          <w:szCs w:val="21"/>
-          <w:lang w:val="en-GB"/>
-          <w14:textOutline w14:w="9525" w14:cap="flat" w14:cmpd="sng" w14:algn="ctr">
-            <w14:noFill/>
-            <w14:prstDash w14:val="solid"/>
-            <w14:round/>
-          </w14:textOutline>
-        </w:rPr>
-        <w:t xml:space="preserve"> </w:t>
+        <w:t xml:space="preserve">– </w:t>
       </w:r>
       <w:r>
         <w:rPr>
@@ -3518,21 +3004,7 @@
             <w14:round/>
           </w14:textOutline>
         </w:rPr>
-        <w:t>Team</w:t>
-      </w:r>
-      <w:r>
-        <w:rPr>
-          <w:rFonts w:cstheme="minorHAnsi"/>
-          <w:color w:val="404040" w:themeColor="text1" w:themeTint="BF"/>
-          <w:sz w:val="21"/>
-          <w:szCs w:val="21"/>
-          <w14:textOutline w14:w="9525" w14:cap="flat" w14:cmpd="sng" w14:algn="ctr">
-            <w14:noFill/>
-            <w14:prstDash w14:val="solid"/>
-            <w14:round/>
-          </w14:textOutline>
-        </w:rPr>
-        <w:t>-oriented</w:t>
+        <w:t>Team-oriented</w:t>
       </w:r>
     </w:p>
     <w:p>
@@ -3669,22 +3141,7 @@
             <w14:round/>
           </w14:textOutline>
         </w:rPr>
-        <w:t>Personal Stock Portfolio Tracker</w:t>
-      </w:r>
-      <w:r>
-        <w:rPr>
-          <w:rFonts w:cstheme="minorHAnsi"/>
-          <w:b/>
-          <w:bCs/>
-          <w:color w:val="404040" w:themeColor="text1" w:themeTint="BF"/>
-          <w:lang w:val="en-HK"/>
-          <w14:textOutline w14:w="9525" w14:cap="flat" w14:cmpd="sng" w14:algn="ctr">
-            <w14:noFill/>
-            <w14:prstDash w14:val="solid"/>
-            <w14:round/>
-          </w14:textOutline>
-        </w:rPr>
-        <w:t xml:space="preserve"> </w:t>
+        <w:t xml:space="preserve">Personal Stock Portfolio Tracker </w:t>
       </w:r>
       <w:r>
         <w:rPr>
@@ -3784,24 +3241,7 @@
             <w14:round/>
           </w14:textOutline>
         </w:rPr>
-        <w:t xml:space="preserve">, Real-Time </w:t>
-      </w:r>
-      <w:r>
-        <w:rPr>
-          <w:rFonts w:cstheme="minorHAnsi"/>
-          <w:b/>
-          <w:bCs/>
-          <w:i/>
-          <w:iCs/>
-          <w:color w:val="404040" w:themeColor="text1" w:themeTint="BF"/>
-          <w:lang w:val="en-HK"/>
-          <w14:textOutline w14:w="9525" w14:cap="flat" w14:cmpd="sng" w14:algn="ctr">
-            <w14:noFill/>
-            <w14:prstDash w14:val="solid"/>
-            <w14:round/>
-          </w14:textOutline>
-        </w:rPr>
-        <w:t>Stock Market API</w:t>
+        <w:t>, Real-Time Stock Market API</w:t>
       </w:r>
       <w:r>
         <w:rPr>
@@ -3852,37 +3292,7 @@
             <w14:round/>
           </w14:textOutline>
         </w:rPr>
-        <w:t>Spearheaded</w:t>
-      </w:r>
-      <w:r>
-        <w:rPr>
-          <w:rFonts w:cstheme="minorHAnsi"/>
-          <w:color w:val="404040" w:themeColor="text1" w:themeTint="BF"/>
-          <w:sz w:val="21"/>
-          <w:szCs w:val="21"/>
-          <w:lang w:val="en-HK"/>
-          <w14:textOutline w14:w="9525" w14:cap="flat" w14:cmpd="sng" w14:algn="ctr">
-            <w14:noFill/>
-            <w14:prstDash w14:val="solid"/>
-            <w14:round/>
-          </w14:textOutline>
-        </w:rPr>
-        <w:t xml:space="preserve"> </w:t>
-      </w:r>
-      <w:r>
-        <w:rPr>
-          <w:rFonts w:cstheme="minorHAnsi"/>
-          <w:color w:val="404040" w:themeColor="text1" w:themeTint="BF"/>
-          <w:sz w:val="21"/>
-          <w:szCs w:val="21"/>
-          <w:lang w:val="en-HK"/>
-          <w14:textOutline w14:w="9525" w14:cap="flat" w14:cmpd="sng" w14:algn="ctr">
-            <w14:noFill/>
-            <w14:prstDash w14:val="solid"/>
-            <w14:round/>
-          </w14:textOutline>
-        </w:rPr>
-        <w:t>the development of backend using Spring Boot, creating RESTful APIs for efficient stock data handling.</w:t>
+        <w:t>Spearheaded the development of backend using Spring Boot, creating RESTful APIs for efficient stock data handling.</w:t>
       </w:r>
     </w:p>
     <w:p>
@@ -3964,37 +3374,7 @@
             <w14:round/>
           </w14:textOutline>
         </w:rPr>
-        <w:t xml:space="preserve"> in React, delivering an intuitive user interface with </w:t>
-      </w:r>
-      <w:r>
-        <w:rPr>
-          <w:rFonts w:cstheme="minorHAnsi"/>
-          <w:color w:val="404040" w:themeColor="text1" w:themeTint="BF"/>
-          <w:sz w:val="21"/>
-          <w:szCs w:val="21"/>
-          <w:lang w:val="en-HK"/>
-          <w14:textOutline w14:w="9525" w14:cap="flat" w14:cmpd="sng" w14:algn="ctr">
-            <w14:noFill/>
-            <w14:prstDash w14:val="solid"/>
-            <w14:round/>
-          </w14:textOutline>
-        </w:rPr>
-        <w:t>daily</w:t>
-      </w:r>
-      <w:r>
-        <w:rPr>
-          <w:rFonts w:cstheme="minorHAnsi"/>
-          <w:color w:val="404040" w:themeColor="text1" w:themeTint="BF"/>
-          <w:sz w:val="21"/>
-          <w:szCs w:val="21"/>
-          <w:lang w:val="en-HK"/>
-          <w14:textOutline w14:w="9525" w14:cap="flat" w14:cmpd="sng" w14:algn="ctr">
-            <w14:noFill/>
-            <w14:prstDash w14:val="solid"/>
-            <w14:round/>
-          </w14:textOutline>
-        </w:rPr>
-        <w:t xml:space="preserve"> stock data updates.</w:t>
+        <w:t xml:space="preserve"> in React, delivering an intuitive user interface with daily stock data updates.</w:t>
       </w:r>
     </w:p>
     <w:p>
@@ -4038,67 +3418,7 @@
             <w14:round/>
           </w14:textOutline>
         </w:rPr>
-        <w:t>Designed</w:t>
-      </w:r>
-      <w:r>
-        <w:rPr>
-          <w:rFonts w:cstheme="minorHAnsi"/>
-          <w:color w:val="404040" w:themeColor="text1" w:themeTint="BF"/>
-          <w:sz w:val="21"/>
-          <w:szCs w:val="21"/>
-          <w:lang w:val="en-HK"/>
-          <w14:textOutline w14:w="9525" w14:cap="flat" w14:cmpd="sng" w14:algn="ctr">
-            <w14:noFill/>
-            <w14:prstDash w14:val="solid"/>
-            <w14:round/>
-          </w14:textOutline>
-        </w:rPr>
-        <w:t xml:space="preserve"> a </w:t>
-      </w:r>
-      <w:r>
-        <w:rPr>
-          <w:rFonts w:cstheme="minorHAnsi"/>
-          <w:color w:val="404040" w:themeColor="text1" w:themeTint="BF"/>
-          <w:sz w:val="21"/>
-          <w:szCs w:val="21"/>
-          <w:lang w:val="en-HK"/>
-          <w14:textOutline w14:w="9525" w14:cap="flat" w14:cmpd="sng" w14:algn="ctr">
-            <w14:noFill/>
-            <w14:prstDash w14:val="solid"/>
-            <w14:round/>
-          </w14:textOutline>
-        </w:rPr>
-        <w:t xml:space="preserve">secure </w:t>
-      </w:r>
-      <w:r>
-        <w:rPr>
-          <w:rFonts w:cstheme="minorHAnsi"/>
-          <w:color w:val="404040" w:themeColor="text1" w:themeTint="BF"/>
-          <w:sz w:val="21"/>
-          <w:szCs w:val="21"/>
-          <w:lang w:val="en-HK"/>
-          <w14:textOutline w14:w="9525" w14:cap="flat" w14:cmpd="sng" w14:algn="ctr">
-            <w14:noFill/>
-            <w14:prstDash w14:val="solid"/>
-            <w14:round/>
-          </w14:textOutline>
-        </w:rPr>
-        <w:t>PSQL</w:t>
-      </w:r>
-      <w:r>
-        <w:rPr>
-          <w:rFonts w:cstheme="minorHAnsi"/>
-          <w:color w:val="404040" w:themeColor="text1" w:themeTint="BF"/>
-          <w:sz w:val="21"/>
-          <w:szCs w:val="21"/>
-          <w:lang w:val="en-HK"/>
-          <w14:textOutline w14:w="9525" w14:cap="flat" w14:cmpd="sng" w14:algn="ctr">
-            <w14:noFill/>
-            <w14:prstDash w14:val="solid"/>
-            <w14:round/>
-          </w14:textOutline>
-        </w:rPr>
-        <w:t xml:space="preserve"> database </w:t>
+        <w:t xml:space="preserve">Designed a secure PSQL database </w:t>
       </w:r>
       <w:r>
         <w:rPr>
@@ -4221,24 +3541,6 @@
         </w:rPr>
         <w:br w:type="page"/>
       </w:r>
-    </w:p>
-    <w:p>
-      <w:pPr>
-        <w:spacing w:after="0" w:line="276" w:lineRule="auto"/>
-        <w:jc w:val="both"/>
-        <w:rPr>
-          <w:rFonts w:ascii="Calibri" w:hAnsi="Calibri" w:cs="Calibri"/>
-          <w:color w:val="404040" w:themeColor="text1" w:themeTint="BF"/>
-          <w:spacing w:val="40"/>
-          <w:sz w:val="24"/>
-          <w:szCs w:val="24"/>
-          <w14:textOutline w14:w="635" w14:cap="flat" w14:cmpd="sng" w14:algn="ctr">
-            <w14:noFill/>
-            <w14:prstDash w14:val="solid"/>
-            <w14:round/>
-          </w14:textOutline>
-        </w:rPr>
-      </w:pPr>
       <w:r>
         <w:rPr>
           <w:rFonts w:ascii="Calibri" w:hAnsi="Calibri" w:cs="Calibri"/>
@@ -4349,67 +3651,22 @@
             <w14:round/>
           </w14:textOutline>
         </w:rPr>
-        <w:t xml:space="preserve"> </w:t>
-      </w:r>
-      <w:r>
-        <w:rPr>
-          <w:rFonts w:cstheme="minorHAnsi"/>
-          <w:color w:val="404040" w:themeColor="text1" w:themeTint="BF"/>
-          <w:sz w:val="21"/>
-          <w:szCs w:val="21"/>
-          <w:lang w:val="en-HK"/>
-          <w14:textOutline w14:w="9525" w14:cap="flat" w14:cmpd="sng" w14:algn="ctr">
-            <w14:noFill/>
-            <w14:prstDash w14:val="solid"/>
-            <w14:round/>
-          </w14:textOutline>
-        </w:rPr>
-        <w:t>Java</w:t>
-      </w:r>
-      <w:r>
-        <w:rPr>
-          <w:rFonts w:cstheme="minorHAnsi"/>
-          <w:color w:val="404040" w:themeColor="text1" w:themeTint="BF"/>
-          <w:sz w:val="21"/>
-          <w:szCs w:val="21"/>
-          <w:lang w:val="en-HK"/>
-          <w14:textOutline w14:w="9525" w14:cap="flat" w14:cmpd="sng" w14:algn="ctr">
-            <w14:noFill/>
-            <w14:prstDash w14:val="solid"/>
-            <w14:round/>
-          </w14:textOutline>
-        </w:rPr>
-        <w:t xml:space="preserve">, </w:t>
-      </w:r>
-      <w:r>
-        <w:rPr>
-          <w:rFonts w:cstheme="minorHAnsi"/>
-          <w:color w:val="404040" w:themeColor="text1" w:themeTint="BF"/>
-          <w:sz w:val="21"/>
-          <w:szCs w:val="21"/>
-          <w:lang w:val="en-HK"/>
-          <w14:textOutline w14:w="9525" w14:cap="flat" w14:cmpd="sng" w14:algn="ctr">
-            <w14:noFill/>
-            <w14:prstDash w14:val="solid"/>
-            <w14:round/>
-          </w14:textOutline>
-        </w:rPr>
-        <w:t>Python</w:t>
-      </w:r>
-      <w:r>
-        <w:rPr>
-          <w:rFonts w:cstheme="minorHAnsi"/>
-          <w:color w:val="404040" w:themeColor="text1" w:themeTint="BF"/>
-          <w:sz w:val="21"/>
-          <w:szCs w:val="21"/>
-          <w:lang w:val="en-HK"/>
-          <w14:textOutline w14:w="9525" w14:cap="flat" w14:cmpd="sng" w14:algn="ctr">
-            <w14:noFill/>
-            <w14:prstDash w14:val="solid"/>
-            <w14:round/>
-          </w14:textOutline>
-        </w:rPr>
-        <w:t xml:space="preserve">, </w:t>
+        <w:t xml:space="preserve"> Java, </w:t>
+      </w:r>
+      <w:r>
+        <w:rPr>
+          <w:rFonts w:cstheme="minorHAnsi"/>
+          <w:color w:val="404040" w:themeColor="text1" w:themeTint="BF"/>
+          <w:sz w:val="21"/>
+          <w:szCs w:val="21"/>
+          <w:lang w:val="en-HK"/>
+          <w14:textOutline w14:w="9525" w14:cap="flat" w14:cmpd="sng" w14:algn="ctr">
+            <w14:noFill/>
+            <w14:prstDash w14:val="solid"/>
+            <w14:round/>
+          </w14:textOutline>
+        </w:rPr>
+        <w:t xml:space="preserve">Python, </w:t>
       </w:r>
       <w:r>
         <w:rPr>
@@ -4439,67 +3696,22 @@
             <w14:round/>
           </w14:textOutline>
         </w:rPr>
-        <w:t>Hibernate</w:t>
-      </w:r>
-      <w:r>
-        <w:rPr>
-          <w:rFonts w:cstheme="minorHAnsi"/>
-          <w:color w:val="404040" w:themeColor="text1" w:themeTint="BF"/>
-          <w:sz w:val="21"/>
-          <w:szCs w:val="21"/>
-          <w:lang w:val="en-HK"/>
-          <w14:textOutline w14:w="9525" w14:cap="flat" w14:cmpd="sng" w14:algn="ctr">
-            <w14:noFill/>
-            <w14:prstDash w14:val="solid"/>
-            <w14:round/>
-          </w14:textOutline>
-        </w:rPr>
-        <w:t xml:space="preserve">, </w:t>
-      </w:r>
-      <w:r>
-        <w:rPr>
-          <w:rFonts w:cstheme="minorHAnsi"/>
-          <w:color w:val="404040" w:themeColor="text1" w:themeTint="BF"/>
-          <w:sz w:val="21"/>
-          <w:szCs w:val="21"/>
-          <w:lang w:val="en-HK"/>
-          <w14:textOutline w14:w="9525" w14:cap="flat" w14:cmpd="sng" w14:algn="ctr">
-            <w14:noFill/>
-            <w14:prstDash w14:val="solid"/>
-            <w14:round/>
-          </w14:textOutline>
-        </w:rPr>
-        <w:t>Node.js</w:t>
-      </w:r>
-      <w:r>
-        <w:rPr>
-          <w:rFonts w:cstheme="minorHAnsi"/>
-          <w:color w:val="404040" w:themeColor="text1" w:themeTint="BF"/>
-          <w:sz w:val="21"/>
-          <w:szCs w:val="21"/>
-          <w:lang w:val="en-HK"/>
-          <w14:textOutline w14:w="9525" w14:cap="flat" w14:cmpd="sng" w14:algn="ctr">
-            <w14:noFill/>
-            <w14:prstDash w14:val="solid"/>
-            <w14:round/>
-          </w14:textOutline>
-        </w:rPr>
-        <w:t xml:space="preserve">, </w:t>
-      </w:r>
-      <w:r>
-        <w:rPr>
-          <w:rFonts w:cstheme="minorHAnsi"/>
-          <w:color w:val="404040" w:themeColor="text1" w:themeTint="BF"/>
-          <w:sz w:val="21"/>
-          <w:szCs w:val="21"/>
-          <w:lang w:val="en-HK"/>
-          <w14:textOutline w14:w="9525" w14:cap="flat" w14:cmpd="sng" w14:algn="ctr">
-            <w14:noFill/>
-            <w14:prstDash w14:val="solid"/>
-            <w14:round/>
-          </w14:textOutline>
-        </w:rPr>
-        <w:t>Django</w:t>
+        <w:t xml:space="preserve">Hibernate, </w:t>
+      </w:r>
+      <w:r>
+        <w:rPr>
+          <w:rFonts w:cstheme="minorHAnsi"/>
+          <w:color w:val="404040" w:themeColor="text1" w:themeTint="BF"/>
+          <w:sz w:val="21"/>
+          <w:szCs w:val="21"/>
+          <w:lang w:val="en-HK"/>
+          <w14:textOutline w14:w="9525" w14:cap="flat" w14:cmpd="sng" w14:algn="ctr">
+            <w14:noFill/>
+            <w14:prstDash w14:val="solid"/>
+            <w14:round/>
+          </w14:textOutline>
+        </w:rPr>
+        <w:t>Node.js, Django</w:t>
       </w:r>
     </w:p>
     <w:p>
@@ -4553,67 +3765,7 @@
             <w14:round/>
           </w14:textOutline>
         </w:rPr>
-        <w:t xml:space="preserve"> </w:t>
-      </w:r>
-      <w:r>
-        <w:rPr>
-          <w:rFonts w:cstheme="minorHAnsi"/>
-          <w:color w:val="404040" w:themeColor="text1" w:themeTint="BF"/>
-          <w:sz w:val="21"/>
-          <w:szCs w:val="21"/>
-          <w:lang w:val="en-HK"/>
-          <w14:textOutline w14:w="9525" w14:cap="flat" w14:cmpd="sng" w14:algn="ctr">
-            <w14:noFill/>
-            <w14:prstDash w14:val="solid"/>
-            <w14:round/>
-          </w14:textOutline>
-        </w:rPr>
-        <w:t>JavaScript</w:t>
-      </w:r>
-      <w:r>
-        <w:rPr>
-          <w:rFonts w:cstheme="minorHAnsi"/>
-          <w:color w:val="404040" w:themeColor="text1" w:themeTint="BF"/>
-          <w:sz w:val="21"/>
-          <w:szCs w:val="21"/>
-          <w:lang w:val="en-HK"/>
-          <w14:textOutline w14:w="9525" w14:cap="flat" w14:cmpd="sng" w14:algn="ctr">
-            <w14:noFill/>
-            <w14:prstDash w14:val="solid"/>
-            <w14:round/>
-          </w14:textOutline>
-        </w:rPr>
-        <w:t xml:space="preserve">, </w:t>
-      </w:r>
-      <w:r>
-        <w:rPr>
-          <w:rFonts w:cstheme="minorHAnsi"/>
-          <w:color w:val="404040" w:themeColor="text1" w:themeTint="BF"/>
-          <w:sz w:val="21"/>
-          <w:szCs w:val="21"/>
-          <w:lang w:val="en-HK"/>
-          <w14:textOutline w14:w="9525" w14:cap="flat" w14:cmpd="sng" w14:algn="ctr">
-            <w14:noFill/>
-            <w14:prstDash w14:val="solid"/>
-            <w14:round/>
-          </w14:textOutline>
-        </w:rPr>
-        <w:t>TypeScript</w:t>
-      </w:r>
-      <w:r>
-        <w:rPr>
-          <w:rFonts w:cstheme="minorHAnsi"/>
-          <w:color w:val="404040" w:themeColor="text1" w:themeTint="BF"/>
-          <w:sz w:val="21"/>
-          <w:szCs w:val="21"/>
-          <w:lang w:val="en-HK"/>
-          <w14:textOutline w14:w="9525" w14:cap="flat" w14:cmpd="sng" w14:algn="ctr">
-            <w14:noFill/>
-            <w14:prstDash w14:val="solid"/>
-            <w14:round/>
-          </w14:textOutline>
-        </w:rPr>
-        <w:t>, React</w:t>
+        <w:t xml:space="preserve"> JavaScript, TypeScript, React</w:t>
       </w:r>
       <w:r>
         <w:rPr>
@@ -4629,6 +3781,21 @@
           </w14:textOutline>
         </w:rPr>
         <w:t>, Bootstrap</w:t>
+      </w:r>
+      <w:r>
+        <w:rPr>
+          <w:rFonts w:cstheme="minorHAnsi"/>
+          <w:color w:val="404040" w:themeColor="text1" w:themeTint="BF"/>
+          <w:sz w:val="21"/>
+          <w:szCs w:val="21"/>
+          <w:lang w:val="en-HK"/>
+          <w14:textOutline w14:w="9525" w14:cap="flat" w14:cmpd="sng" w14:algn="ctr">
+            <w14:noFill/>
+            <w14:prstDash w14:val="solid"/>
+            <w14:round/>
+          </w14:textOutline>
+        </w:rPr>
+        <w:t>, HTML, CSS</w:t>
       </w:r>
     </w:p>
     <w:p>
@@ -4697,112 +3864,52 @@
             <w14:round/>
           </w14:textOutline>
         </w:rPr>
-        <w:t>Gi</w:t>
-      </w:r>
-      <w:r>
-        <w:rPr>
-          <w:rFonts w:cstheme="minorHAnsi"/>
-          <w:color w:val="404040" w:themeColor="text1" w:themeTint="BF"/>
-          <w:sz w:val="21"/>
-          <w:szCs w:val="21"/>
-          <w:lang w:val="en-HK"/>
-          <w14:textOutline w14:w="9525" w14:cap="flat" w14:cmpd="sng" w14:algn="ctr">
-            <w14:noFill/>
-            <w14:prstDash w14:val="solid"/>
-            <w14:round/>
-          </w14:textOutline>
-        </w:rPr>
-        <w:t xml:space="preserve">tHub, </w:t>
-      </w:r>
-      <w:r>
-        <w:rPr>
-          <w:rFonts w:cstheme="minorHAnsi"/>
-          <w:color w:val="404040" w:themeColor="text1" w:themeTint="BF"/>
-          <w:sz w:val="21"/>
-          <w:szCs w:val="21"/>
-          <w:lang w:val="en-HK"/>
-          <w14:textOutline w14:w="9525" w14:cap="flat" w14:cmpd="sng" w14:algn="ctr">
-            <w14:noFill/>
-            <w14:prstDash w14:val="solid"/>
-            <w14:round/>
-          </w14:textOutline>
-        </w:rPr>
-        <w:t>Jenkins</w:t>
-      </w:r>
-      <w:r>
-        <w:rPr>
-          <w:rFonts w:cstheme="minorHAnsi"/>
-          <w:color w:val="404040" w:themeColor="text1" w:themeTint="BF"/>
-          <w:sz w:val="21"/>
-          <w:szCs w:val="21"/>
-          <w:lang w:val="en-HK"/>
-          <w14:textOutline w14:w="9525" w14:cap="flat" w14:cmpd="sng" w14:algn="ctr">
-            <w14:noFill/>
-            <w14:prstDash w14:val="solid"/>
-            <w14:round/>
-          </w14:textOutline>
-        </w:rPr>
-        <w:t xml:space="preserve">, </w:t>
-      </w:r>
-      <w:r>
-        <w:rPr>
-          <w:rFonts w:cstheme="minorHAnsi"/>
-          <w:color w:val="404040" w:themeColor="text1" w:themeTint="BF"/>
-          <w:sz w:val="21"/>
-          <w:szCs w:val="21"/>
-          <w:lang w:val="en-HK"/>
-          <w14:textOutline w14:w="9525" w14:cap="flat" w14:cmpd="sng" w14:algn="ctr">
-            <w14:noFill/>
-            <w14:prstDash w14:val="solid"/>
-            <w14:round/>
-          </w14:textOutline>
-        </w:rPr>
-        <w:t>JIRA</w:t>
-      </w:r>
-      <w:r>
-        <w:rPr>
-          <w:rFonts w:cstheme="minorHAnsi"/>
-          <w:color w:val="404040" w:themeColor="text1" w:themeTint="BF"/>
-          <w:sz w:val="21"/>
-          <w:szCs w:val="21"/>
-          <w:lang w:val="en-HK"/>
-          <w14:textOutline w14:w="9525" w14:cap="flat" w14:cmpd="sng" w14:algn="ctr">
-            <w14:noFill/>
-            <w14:prstDash w14:val="solid"/>
-            <w14:round/>
-          </w14:textOutline>
-        </w:rPr>
-        <w:t>, Docker</w:t>
-      </w:r>
-      <w:r>
-        <w:rPr>
-          <w:rFonts w:cstheme="minorHAnsi"/>
-          <w:color w:val="404040" w:themeColor="text1" w:themeTint="BF"/>
-          <w:sz w:val="21"/>
-          <w:szCs w:val="21"/>
-          <w:lang w:val="en-HK"/>
-          <w14:textOutline w14:w="9525" w14:cap="flat" w14:cmpd="sng" w14:algn="ctr">
-            <w14:noFill/>
-            <w14:prstDash w14:val="solid"/>
-            <w14:round/>
-          </w14:textOutline>
-        </w:rPr>
-        <w:t xml:space="preserve">, </w:t>
-      </w:r>
-      <w:r>
-        <w:rPr>
-          <w:rFonts w:cstheme="minorHAnsi"/>
-          <w:color w:val="404040" w:themeColor="text1" w:themeTint="BF"/>
-          <w:sz w:val="21"/>
-          <w:szCs w:val="21"/>
-          <w:lang w:val="en-HK"/>
-          <w14:textOutline w14:w="9525" w14:cap="flat" w14:cmpd="sng" w14:algn="ctr">
-            <w14:noFill/>
-            <w14:prstDash w14:val="solid"/>
-            <w14:round/>
-          </w14:textOutline>
-        </w:rPr>
-        <w:t>Kubernetes</w:t>
+        <w:t xml:space="preserve">Jenkins, </w:t>
+      </w:r>
+      <w:r>
+        <w:rPr>
+          <w:rFonts w:cstheme="minorHAnsi"/>
+          <w:color w:val="404040" w:themeColor="text1" w:themeTint="BF"/>
+          <w:sz w:val="21"/>
+          <w:szCs w:val="21"/>
+          <w:lang w:val="en-HK"/>
+          <w14:textOutline w14:w="9525" w14:cap="flat" w14:cmpd="sng" w14:algn="ctr">
+            <w14:noFill/>
+            <w14:prstDash w14:val="solid"/>
+            <w14:round/>
+          </w14:textOutline>
+        </w:rPr>
+        <w:t>Docker</w:t>
+      </w:r>
+      <w:r>
+        <w:rPr>
+          <w:rFonts w:cstheme="minorHAnsi"/>
+          <w:color w:val="404040" w:themeColor="text1" w:themeTint="BF"/>
+          <w:sz w:val="21"/>
+          <w:szCs w:val="21"/>
+          <w:lang w:val="en-HK"/>
+          <w14:textOutline w14:w="9525" w14:cap="flat" w14:cmpd="sng" w14:algn="ctr">
+            <w14:noFill/>
+            <w14:prstDash w14:val="solid"/>
+            <w14:round/>
+          </w14:textOutline>
+        </w:rPr>
+        <w:t>, Kubernetes</w:t>
+      </w:r>
+      <w:r>
+        <w:rPr>
+          <w:rFonts w:cstheme="minorHAnsi"/>
+          <w:color w:val="404040" w:themeColor="text1" w:themeTint="BF"/>
+          <w:sz w:val="21"/>
+          <w:szCs w:val="21"/>
+          <w:lang w:val="en-HK"/>
+          <w14:textOutline w14:w="9525" w14:cap="flat" w14:cmpd="sng" w14:algn="ctr">
+            <w14:noFill/>
+            <w14:prstDash w14:val="solid"/>
+            <w14:round/>
+          </w14:textOutline>
+        </w:rPr>
+        <w:t>, JIRA, Confluence</w:t>
       </w:r>
     </w:p>
     <w:p>
@@ -4841,7 +3948,21 @@
             <w14:round/>
           </w14:textOutline>
         </w:rPr>
-        <w:t>Database &amp; Cloud Technologies</w:t>
+        <w:t xml:space="preserve">Miscellaneous: </w:t>
+      </w:r>
+      <w:r>
+        <w:rPr>
+          <w:rFonts w:cstheme="minorHAnsi"/>
+          <w:color w:val="404040" w:themeColor="text1" w:themeTint="BF"/>
+          <w:sz w:val="21"/>
+          <w:szCs w:val="21"/>
+          <w14:textOutline w14:w="9525" w14:cap="flat" w14:cmpd="sng" w14:algn="ctr">
+            <w14:noFill/>
+            <w14:prstDash w14:val="solid"/>
+            <w14:round/>
+          </w14:textOutline>
+        </w:rPr>
+        <w:t>Git</w:t>
       </w:r>
       <w:r>
         <w:rPr>
@@ -4857,156 +3978,6 @@
             <w14:round/>
           </w14:textOutline>
         </w:rPr>
-        <w:t>:</w:t>
-      </w:r>
-      <w:r>
-        <w:rPr>
-          <w:rFonts w:cstheme="minorHAnsi"/>
-          <w:color w:val="404040" w:themeColor="text1" w:themeTint="BF"/>
-          <w:sz w:val="21"/>
-          <w:szCs w:val="21"/>
-          <w:lang w:val="en-HK"/>
-          <w14:textOutline w14:w="9525" w14:cap="flat" w14:cmpd="sng" w14:algn="ctr">
-            <w14:noFill/>
-            <w14:prstDash w14:val="solid"/>
-            <w14:round/>
-          </w14:textOutline>
-        </w:rPr>
-        <w:t xml:space="preserve"> </w:t>
-      </w:r>
-      <w:r>
-        <w:rPr>
-          <w:rFonts w:cstheme="minorHAnsi"/>
-          <w:color w:val="404040" w:themeColor="text1" w:themeTint="BF"/>
-          <w:sz w:val="21"/>
-          <w:szCs w:val="21"/>
-          <w:lang w:val="en-HK"/>
-          <w14:textOutline w14:w="9525" w14:cap="flat" w14:cmpd="sng" w14:algn="ctr">
-            <w14:noFill/>
-            <w14:prstDash w14:val="solid"/>
-            <w14:round/>
-          </w14:textOutline>
-        </w:rPr>
-        <w:t>RDBMS</w:t>
-      </w:r>
-      <w:r>
-        <w:rPr>
-          <w:rFonts w:cstheme="minorHAnsi"/>
-          <w:color w:val="404040" w:themeColor="text1" w:themeTint="BF"/>
-          <w:sz w:val="21"/>
-          <w:szCs w:val="21"/>
-          <w:lang w:val="en-HK"/>
-          <w14:textOutline w14:w="9525" w14:cap="flat" w14:cmpd="sng" w14:algn="ctr">
-            <w14:noFill/>
-            <w14:prstDash w14:val="solid"/>
-            <w14:round/>
-          </w14:textOutline>
-        </w:rPr>
-        <w:t xml:space="preserve"> (</w:t>
-      </w:r>
-      <w:r>
-        <w:rPr>
-          <w:rFonts w:cstheme="minorHAnsi"/>
-          <w:color w:val="404040" w:themeColor="text1" w:themeTint="BF"/>
-          <w:sz w:val="21"/>
-          <w:szCs w:val="21"/>
-          <w:lang w:val="en-HK"/>
-          <w14:textOutline w14:w="9525" w14:cap="flat" w14:cmpd="sng" w14:algn="ctr">
-            <w14:noFill/>
-            <w14:prstDash w14:val="solid"/>
-            <w14:round/>
-          </w14:textOutline>
-        </w:rPr>
-        <w:t>MySQL</w:t>
-      </w:r>
-      <w:r>
-        <w:rPr>
-          <w:rFonts w:cstheme="minorHAnsi"/>
-          <w:color w:val="404040" w:themeColor="text1" w:themeTint="BF"/>
-          <w:sz w:val="21"/>
-          <w:szCs w:val="21"/>
-          <w:lang w:val="en-HK"/>
-          <w14:textOutline w14:w="9525" w14:cap="flat" w14:cmpd="sng" w14:algn="ctr">
-            <w14:noFill/>
-            <w14:prstDash w14:val="solid"/>
-            <w14:round/>
-          </w14:textOutline>
-        </w:rPr>
-        <w:t xml:space="preserve">, PostgreSQL), </w:t>
-      </w:r>
-      <w:r>
-        <w:rPr>
-          <w:rFonts w:cstheme="minorHAnsi"/>
-          <w:color w:val="404040" w:themeColor="text1" w:themeTint="BF"/>
-          <w:sz w:val="21"/>
-          <w:szCs w:val="21"/>
-          <w:lang w:val="en-HK"/>
-          <w14:textOutline w14:w="9525" w14:cap="flat" w14:cmpd="sng" w14:algn="ctr">
-            <w14:noFill/>
-            <w14:prstDash w14:val="solid"/>
-            <w14:round/>
-          </w14:textOutline>
-        </w:rPr>
-        <w:t>NoSQ</w:t>
-      </w:r>
-      <w:r>
-        <w:rPr>
-          <w:rFonts w:cstheme="minorHAnsi"/>
-          <w:color w:val="404040" w:themeColor="text1" w:themeTint="BF"/>
-          <w:sz w:val="21"/>
-          <w:szCs w:val="21"/>
-          <w:lang w:val="en-HK"/>
-          <w14:textOutline w14:w="9525" w14:cap="flat" w14:cmpd="sng" w14:algn="ctr">
-            <w14:noFill/>
-            <w14:prstDash w14:val="solid"/>
-            <w14:round/>
-          </w14:textOutline>
-        </w:rPr>
-        <w:t>L (</w:t>
-      </w:r>
-      <w:r>
-        <w:rPr>
-          <w:rFonts w:cstheme="minorHAnsi"/>
-          <w:color w:val="404040" w:themeColor="text1" w:themeTint="BF"/>
-          <w:sz w:val="21"/>
-          <w:szCs w:val="21"/>
-          <w:lang w:val="en-HK"/>
-          <w14:textOutline w14:w="9525" w14:cap="flat" w14:cmpd="sng" w14:algn="ctr">
-            <w14:noFill/>
-            <w14:prstDash w14:val="solid"/>
-            <w14:round/>
-          </w14:textOutline>
-        </w:rPr>
-        <w:t>MongoDB</w:t>
-      </w:r>
-      <w:r>
-        <w:rPr>
-          <w:rFonts w:cstheme="minorHAnsi"/>
-          <w:color w:val="404040" w:themeColor="text1" w:themeTint="BF"/>
-          <w:sz w:val="21"/>
-          <w:szCs w:val="21"/>
-          <w:lang w:val="en-HK"/>
-          <w14:textOutline w14:w="9525" w14:cap="flat" w14:cmpd="sng" w14:algn="ctr">
-            <w14:noFill/>
-            <w14:prstDash w14:val="solid"/>
-            <w14:round/>
-          </w14:textOutline>
-        </w:rPr>
-        <w:t>)</w:t>
-      </w:r>
-      <w:r>
-        <w:rPr>
-          <w:rFonts w:cstheme="minorHAnsi"/>
-          <w:color w:val="404040" w:themeColor="text1" w:themeTint="BF"/>
-          <w:sz w:val="21"/>
-          <w:szCs w:val="21"/>
-          <w:lang w:val="en-HK"/>
-          <w14:textOutline w14:w="9525" w14:cap="flat" w14:cmpd="sng" w14:algn="ctr">
-            <w14:noFill/>
-            <w14:prstDash w14:val="solid"/>
-            <w14:round/>
-          </w14:textOutline>
-        </w:rPr>
         <w:t xml:space="preserve">, </w:t>
       </w:r>
       <w:r>
@@ -5022,22 +3993,7 @@
             <w14:round/>
           </w14:textOutline>
         </w:rPr>
-        <w:t xml:space="preserve">Cloud Platform (Azure, </w:t>
-      </w:r>
-      <w:r>
-        <w:rPr>
-          <w:rFonts w:cstheme="minorHAnsi"/>
-          <w:color w:val="404040" w:themeColor="text1" w:themeTint="BF"/>
-          <w:sz w:val="21"/>
-          <w:szCs w:val="21"/>
-          <w:lang w:val="en-HK"/>
-          <w14:textOutline w14:w="9525" w14:cap="flat" w14:cmpd="sng" w14:algn="ctr">
-            <w14:noFill/>
-            <w14:prstDash w14:val="solid"/>
-            <w14:round/>
-          </w14:textOutline>
-        </w:rPr>
-        <w:t>AWS</w:t>
+        <w:t>RDBMS (MySQL, PostgreSQL), NoSQL (MongoDB), Cloud Platform (Azure, AWS</w:t>
       </w:r>
       <w:r>
         <w:rPr>
@@ -5122,22 +4078,7 @@
             <w14:round/>
           </w14:textOutline>
         </w:rPr>
-        <w:t xml:space="preserve"> </w:t>
-      </w:r>
-      <w:r>
-        <w:rPr>
-          <w:rFonts w:cstheme="minorHAnsi"/>
-          <w:color w:val="404040" w:themeColor="text1" w:themeTint="BF"/>
-          <w:sz w:val="21"/>
-          <w:szCs w:val="21"/>
-          <w:lang w:val="en-HK"/>
-          <w14:textOutline w14:w="9525" w14:cap="flat" w14:cmpd="sng" w14:algn="ctr">
-            <w14:noFill/>
-            <w14:prstDash w14:val="solid"/>
-            <w14:round/>
-          </w14:textOutline>
-        </w:rPr>
-        <w:t xml:space="preserve">RESTful </w:t>
+        <w:t xml:space="preserve"> RESTful </w:t>
       </w:r>
       <w:r>
         <w:rPr>
@@ -5152,67 +4093,52 @@
             <w14:round/>
           </w14:textOutline>
         </w:rPr>
-        <w:t>API integration</w:t>
-      </w:r>
-      <w:r>
-        <w:rPr>
-          <w:rFonts w:cstheme="minorHAnsi"/>
-          <w:color w:val="404040" w:themeColor="text1" w:themeTint="BF"/>
-          <w:sz w:val="21"/>
-          <w:szCs w:val="21"/>
-          <w:lang w:val="en-HK"/>
-          <w14:textOutline w14:w="9525" w14:cap="flat" w14:cmpd="sng" w14:algn="ctr">
-            <w14:noFill/>
-            <w14:prstDash w14:val="solid"/>
-            <w14:round/>
-          </w14:textOutline>
-        </w:rPr>
-        <w:t>, Technical Analysis</w:t>
-      </w:r>
-      <w:r>
-        <w:rPr>
-          <w:rFonts w:cstheme="minorHAnsi"/>
-          <w:color w:val="404040" w:themeColor="text1" w:themeTint="BF"/>
-          <w:sz w:val="21"/>
-          <w:szCs w:val="21"/>
-          <w:lang w:val="en-HK"/>
-          <w14:textOutline w14:w="9525" w14:cap="flat" w14:cmpd="sng" w14:algn="ctr">
-            <w14:noFill/>
-            <w14:prstDash w14:val="solid"/>
-            <w14:round/>
-          </w14:textOutline>
-        </w:rPr>
-        <w:t xml:space="preserve">, Troubleshooting and </w:t>
-      </w:r>
-      <w:r>
-        <w:rPr>
-          <w:rFonts w:cstheme="minorHAnsi"/>
-          <w:color w:val="404040" w:themeColor="text1" w:themeTint="BF"/>
-          <w:sz w:val="21"/>
-          <w:szCs w:val="21"/>
-          <w:lang w:val="en-HK"/>
-          <w14:textOutline w14:w="9525" w14:cap="flat" w14:cmpd="sng" w14:algn="ctr">
-            <w14:noFill/>
-            <w14:prstDash w14:val="solid"/>
-            <w14:round/>
-          </w14:textOutline>
-        </w:rPr>
-        <w:t>Debugging</w:t>
-      </w:r>
-      <w:r>
-        <w:rPr>
-          <w:rFonts w:cstheme="minorHAnsi"/>
-          <w:color w:val="404040" w:themeColor="text1" w:themeTint="BF"/>
-          <w:sz w:val="21"/>
-          <w:szCs w:val="21"/>
-          <w:lang w:val="en-HK"/>
-          <w14:textOutline w14:w="9525" w14:cap="flat" w14:cmpd="sng" w14:algn="ctr">
-            <w14:noFill/>
-            <w14:prstDash w14:val="solid"/>
-            <w14:round/>
-          </w14:textOutline>
-        </w:rPr>
-        <w:t xml:space="preserve">, Technical Documentation Writing, Unit Testing, Agile </w:t>
+        <w:t>API</w:t>
+      </w:r>
+      <w:r>
+        <w:rPr>
+          <w:rFonts w:cstheme="minorHAnsi"/>
+          <w:color w:val="404040" w:themeColor="text1" w:themeTint="BF"/>
+          <w:sz w:val="21"/>
+          <w:szCs w:val="21"/>
+          <w:lang w:val="x-none"/>
+          <w14:textOutline w14:w="9525" w14:cap="flat" w14:cmpd="sng" w14:algn="ctr">
+            <w14:noFill/>
+            <w14:prstDash w14:val="solid"/>
+            <w14:round/>
+          </w14:textOutline>
+        </w:rPr>
+        <w:t>s</w:t>
+      </w:r>
+      <w:r>
+        <w:rPr>
+          <w:rFonts w:cstheme="minorHAnsi"/>
+          <w:color w:val="404040" w:themeColor="text1" w:themeTint="BF"/>
+          <w:sz w:val="21"/>
+          <w:szCs w:val="21"/>
+          <w:lang w:val="x-none"/>
+          <w14:textOutline w14:w="9525" w14:cap="flat" w14:cmpd="sng" w14:algn="ctr">
+            <w14:noFill/>
+            <w14:prstDash w14:val="solid"/>
+            <w14:round/>
+          </w14:textOutline>
+        </w:rPr>
+        <w:t xml:space="preserve"> integration</w:t>
+      </w:r>
+      <w:r>
+        <w:rPr>
+          <w:rFonts w:cstheme="minorHAnsi"/>
+          <w:color w:val="404040" w:themeColor="text1" w:themeTint="BF"/>
+          <w:sz w:val="21"/>
+          <w:szCs w:val="21"/>
+          <w:lang w:val="en-HK"/>
+          <w14:textOutline w14:w="9525" w14:cap="flat" w14:cmpd="sng" w14:algn="ctr">
+            <w14:noFill/>
+            <w14:prstDash w14:val="solid"/>
+            <w14:round/>
+          </w14:textOutline>
+        </w:rPr>
+        <w:t xml:space="preserve">, Technical Analysis, Troubleshooting and Debugging, Technical Documentation Writing, Unit Testing, Agile </w:t>
       </w:r>
       <w:r>
         <w:rPr>
@@ -5341,22 +4267,7 @@
             <w14:round/>
           </w14:textOutline>
         </w:rPr>
-        <w:t xml:space="preserve"> (English, Chinese)</w:t>
-      </w:r>
-      <w:r>
-        <w:rPr>
-          <w:rFonts w:cstheme="minorHAnsi"/>
-          <w:color w:val="404040" w:themeColor="text1" w:themeTint="BF"/>
-          <w:sz w:val="21"/>
-          <w:szCs w:val="21"/>
-          <w:lang w:val="en-HK"/>
-          <w14:textOutline w14:w="9525" w14:cap="flat" w14:cmpd="sng" w14:algn="ctr">
-            <w14:noFill/>
-            <w14:prstDash w14:val="solid"/>
-            <w14:round/>
-          </w14:textOutline>
-        </w:rPr>
-        <w:t xml:space="preserve">, </w:t>
+        <w:t xml:space="preserve"> (English, Chinese), </w:t>
       </w:r>
       <w:r>
         <w:rPr>
@@ -5371,22 +4282,7 @@
             <w14:round/>
           </w14:textOutline>
         </w:rPr>
-        <w:t>Problem-solving</w:t>
-      </w:r>
-      <w:r>
-        <w:rPr>
-          <w:rFonts w:cstheme="minorHAnsi"/>
-          <w:color w:val="404040" w:themeColor="text1" w:themeTint="BF"/>
-          <w:sz w:val="21"/>
-          <w:szCs w:val="21"/>
-          <w:lang w:val="x-none"/>
-          <w14:textOutline w14:w="9525" w14:cap="flat" w14:cmpd="sng" w14:algn="ctr">
-            <w14:noFill/>
-            <w14:prstDash w14:val="solid"/>
-            <w14:round/>
-          </w14:textOutline>
-        </w:rPr>
-        <w:t xml:space="preserve">, </w:t>
+        <w:t xml:space="preserve">Problem-solving, </w:t>
       </w:r>
       <w:r>
         <w:rPr>
@@ -5428,161 +4324,7 @@
             <w14:round/>
           </w14:textOutline>
         </w:rPr>
-        <w:t>hinking</w:t>
-      </w:r>
-      <w:r>
-        <w:rPr>
-          <w:rFonts w:cstheme="minorHAnsi"/>
-          <w:color w:val="404040" w:themeColor="text1" w:themeTint="BF"/>
-          <w:sz w:val="21"/>
-          <w:szCs w:val="21"/>
-          <w14:textOutline w14:w="9525" w14:cap="flat" w14:cmpd="sng" w14:algn="ctr">
-            <w14:noFill/>
-            <w14:prstDash w14:val="solid"/>
-            <w14:round/>
-          </w14:textOutline>
-        </w:rPr>
-        <w:t xml:space="preserve">, </w:t>
-      </w:r>
-      <w:r>
-        <w:rPr>
-          <w:rFonts w:cstheme="minorHAnsi"/>
-          <w:color w:val="404040" w:themeColor="text1" w:themeTint="BF"/>
-          <w:sz w:val="21"/>
-          <w:szCs w:val="21"/>
-          <w14:textOutline w14:w="9525" w14:cap="flat" w14:cmpd="sng" w14:algn="ctr">
-            <w14:noFill/>
-            <w14:prstDash w14:val="solid"/>
-            <w14:round/>
-          </w14:textOutline>
-        </w:rPr>
-        <w:t>Attention to detail</w:t>
-      </w:r>
-      <w:r>
-        <w:rPr>
-          <w:rFonts w:cstheme="minorHAnsi"/>
-          <w:color w:val="404040" w:themeColor="text1" w:themeTint="BF"/>
-          <w:sz w:val="21"/>
-          <w:szCs w:val="21"/>
-          <w14:textOutline w14:w="9525" w14:cap="flat" w14:cmpd="sng" w14:algn="ctr">
-            <w14:noFill/>
-            <w14:prstDash w14:val="solid"/>
-            <w14:round/>
-          </w14:textOutline>
-        </w:rPr>
-        <w:t xml:space="preserve">, </w:t>
-      </w:r>
-      <w:r>
-        <w:rPr>
-          <w:rFonts w:cstheme="minorHAnsi"/>
-          <w:color w:val="404040" w:themeColor="text1" w:themeTint="BF"/>
-          <w:sz w:val="21"/>
-          <w:szCs w:val="21"/>
-          <w14:textOutline w14:w="9525" w14:cap="flat" w14:cmpd="sng" w14:algn="ctr">
-            <w14:noFill/>
-            <w14:prstDash w14:val="solid"/>
-            <w14:round/>
-          </w14:textOutline>
-        </w:rPr>
-        <w:t>Self-motivated</w:t>
-      </w:r>
-      <w:r>
-        <w:rPr>
-          <w:rFonts w:cstheme="minorHAnsi"/>
-          <w:color w:val="404040" w:themeColor="text1" w:themeTint="BF"/>
-          <w:sz w:val="21"/>
-          <w:szCs w:val="21"/>
-          <w14:textOutline w14:w="9525" w14:cap="flat" w14:cmpd="sng" w14:algn="ctr">
-            <w14:noFill/>
-            <w14:prstDash w14:val="solid"/>
-            <w14:round/>
-          </w14:textOutline>
-        </w:rPr>
-        <w:t xml:space="preserve">, </w:t>
-      </w:r>
-      <w:r>
-        <w:rPr>
-          <w:rFonts w:cstheme="minorHAnsi"/>
-          <w:color w:val="404040" w:themeColor="text1" w:themeTint="BF"/>
-          <w:sz w:val="21"/>
-          <w:szCs w:val="21"/>
-          <w14:textOutline w14:w="9525" w14:cap="flat" w14:cmpd="sng" w14:algn="ctr">
-            <w14:noFill/>
-            <w14:prstDash w14:val="solid"/>
-            <w14:round/>
-          </w14:textOutline>
-        </w:rPr>
-        <w:t>Fast-paced adaptability</w:t>
-      </w:r>
-      <w:r>
-        <w:rPr>
-          <w:rFonts w:cstheme="minorHAnsi"/>
-          <w:color w:val="404040" w:themeColor="text1" w:themeTint="BF"/>
-          <w:sz w:val="21"/>
-          <w:szCs w:val="21"/>
-          <w14:textOutline w14:w="9525" w14:cap="flat" w14:cmpd="sng" w14:algn="ctr">
-            <w14:noFill/>
-            <w14:prstDash w14:val="solid"/>
-            <w14:round/>
-          </w14:textOutline>
-        </w:rPr>
-        <w:t xml:space="preserve">, </w:t>
-      </w:r>
-      <w:r>
-        <w:rPr>
-          <w:rFonts w:cstheme="minorHAnsi"/>
-          <w:color w:val="404040" w:themeColor="text1" w:themeTint="BF"/>
-          <w:sz w:val="21"/>
-          <w:szCs w:val="21"/>
-          <w14:textOutline w14:w="9525" w14:cap="flat" w14:cmpd="sng" w14:algn="ctr">
-            <w14:noFill/>
-            <w14:prstDash w14:val="solid"/>
-            <w14:round/>
-          </w14:textOutline>
-        </w:rPr>
-        <w:t>Verbal communication</w:t>
-      </w:r>
-      <w:r>
-        <w:rPr>
-          <w:rFonts w:cstheme="minorHAnsi"/>
-          <w:color w:val="404040" w:themeColor="text1" w:themeTint="BF"/>
-          <w:sz w:val="21"/>
-          <w:szCs w:val="21"/>
-          <w14:textOutline w14:w="9525" w14:cap="flat" w14:cmpd="sng" w14:algn="ctr">
-            <w14:noFill/>
-            <w14:prstDash w14:val="solid"/>
-            <w14:round/>
-          </w14:textOutline>
-        </w:rPr>
-        <w:t xml:space="preserve">, </w:t>
-      </w:r>
-      <w:r>
-        <w:rPr>
-          <w:rFonts w:cstheme="minorHAnsi"/>
-          <w:color w:val="404040" w:themeColor="text1" w:themeTint="BF"/>
-          <w:sz w:val="21"/>
-          <w:szCs w:val="21"/>
-          <w14:textOutline w14:w="9525" w14:cap="flat" w14:cmpd="sng" w14:algn="ctr">
-            <w14:noFill/>
-            <w14:prstDash w14:val="solid"/>
-            <w14:round/>
-          </w14:textOutline>
-        </w:rPr>
-        <w:t>Team</w:t>
-      </w:r>
-      <w:r>
-        <w:rPr>
-          <w:rFonts w:cstheme="minorHAnsi"/>
-          <w:color w:val="404040" w:themeColor="text1" w:themeTint="BF"/>
-          <w:sz w:val="21"/>
-          <w:szCs w:val="21"/>
-          <w14:textOutline w14:w="9525" w14:cap="flat" w14:cmpd="sng" w14:algn="ctr">
-            <w14:noFill/>
-            <w14:prstDash w14:val="solid"/>
-            <w14:round/>
-          </w14:textOutline>
-        </w:rPr>
-        <w:t>-oriented</w:t>
+        <w:t>hinking, Attention to detail, Self-motivated, Fast-paced adaptability, Verbal communication, Team-oriented</w:t>
       </w:r>
     </w:p>
     <w:p>
@@ -5772,25 +4514,7 @@
             <w14:round/>
           </w14:textOutline>
         </w:rPr>
-        <w:t>–</w:t>
-      </w:r>
-      <w:r>
-        <w:rPr>
-          <w:rFonts w:cstheme="minorHAnsi"/>
-          <w:b/>
-          <w:i/>
-          <w:iCs/>
-          <w:color w:val="404040" w:themeColor="text1" w:themeTint="BF"/>
-          <w:sz w:val="21"/>
-          <w:szCs w:val="21"/>
-          <w:lang w:val="en-GB"/>
-          <w14:textOutline w14:w="9525" w14:cap="flat" w14:cmpd="sng" w14:algn="ctr">
-            <w14:noFill/>
-            <w14:prstDash w14:val="solid"/>
-            <w14:round/>
-          </w14:textOutline>
-        </w:rPr>
-        <w:t xml:space="preserve"> </w:t>
+        <w:t xml:space="preserve">– </w:t>
       </w:r>
       <w:r>
         <w:rPr>
@@ -5841,9 +4565,8 @@
             <w14:round/>
           </w14:textOutline>
         </w:rPr>
-        <w:t>Master of Science in Engineering in Building Services Engineering [MSc(</w:t>
-      </w:r>
-      <w:proofErr w:type="spellStart"/>
+        <w:t>Master of Science in Engineering in Building Services Engineerin</w:t>
+      </w:r>
       <w:r>
         <w:rPr>
           <w:rFonts w:cstheme="minorHAnsi"/>
@@ -5857,23 +4580,7 @@
             <w14:round/>
           </w14:textOutline>
         </w:rPr>
-        <w:t>Eng</w:t>
-      </w:r>
-      <w:proofErr w:type="spellEnd"/>
-      <w:r>
-        <w:rPr>
-          <w:rFonts w:cstheme="minorHAnsi"/>
-          <w:color w:val="404040" w:themeColor="text1" w:themeTint="BF"/>
-          <w:sz w:val="21"/>
-          <w:szCs w:val="21"/>
-          <w:lang w:val="en-GB"/>
-          <w14:textOutline w14:w="9525" w14:cap="flat" w14:cmpd="sng" w14:algn="ctr">
-            <w14:noFill/>
-            <w14:prstDash w14:val="solid"/>
-            <w14:round/>
-          </w14:textOutline>
-        </w:rPr>
-        <w:t>)(BSE)]</w:t>
+        <w:t>g</w:t>
       </w:r>
       <w:r>
         <w:rPr>
@@ -5983,25 +4690,7 @@
             <w14:round/>
           </w14:textOutline>
         </w:rPr>
-        <w:t>–</w:t>
-      </w:r>
-      <w:r>
-        <w:rPr>
-          <w:rFonts w:cstheme="minorHAnsi"/>
-          <w:b/>
-          <w:i/>
-          <w:iCs/>
-          <w:color w:val="404040" w:themeColor="text1" w:themeTint="BF"/>
-          <w:sz w:val="21"/>
-          <w:szCs w:val="21"/>
-          <w:lang w:val="en-GB"/>
-          <w14:textOutline w14:w="9525" w14:cap="flat" w14:cmpd="sng" w14:algn="ctr">
-            <w14:noFill/>
-            <w14:prstDash w14:val="solid"/>
-            <w14:round/>
-          </w14:textOutline>
-        </w:rPr>
-        <w:t xml:space="preserve"> </w:t>
+        <w:t xml:space="preserve">– </w:t>
       </w:r>
       <w:r>
         <w:rPr>
@@ -6050,7 +4739,7 @@
             <w14:round/>
           </w14:textOutline>
         </w:rPr>
-        <w:t>Bachelor of Engineering in Mechanical Engineering [BEng(ME)]</w:t>
+        <w:t>Bachelor of Engineering in Mechanical Engineering</w:t>
       </w:r>
     </w:p>
     <w:p>
@@ -6196,22 +4885,7 @@
             <w14:round/>
           </w14:textOutline>
         </w:rPr>
-        <w:t>Data Structures and Algorithms</w:t>
-      </w:r>
-      <w:r>
-        <w:rPr>
-          <w:rFonts w:cstheme="minorHAnsi"/>
-          <w:color w:val="404040" w:themeColor="text1" w:themeTint="BF"/>
-          <w:sz w:val="21"/>
-          <w:szCs w:val="21"/>
-          <w:lang w:val="en-HK"/>
-          <w14:textOutline w14:w="9525" w14:cap="flat" w14:cmpd="sng" w14:algn="ctr">
-            <w14:noFill/>
-            <w14:prstDash w14:val="solid"/>
-            <w14:round/>
-          </w14:textOutline>
-        </w:rPr>
-        <w:t xml:space="preserve"> From </w:t>
+        <w:t xml:space="preserve">Data Structures and Algorithms From </w:t>
       </w:r>
       <w:proofErr w:type="spellStart"/>
       <w:r>

</xml_diff>